<commit_message>
maj CV debut mission VIDAL
</commit_message>
<xml_diff>
--- a/BOURDON UGO - CV Français - Valtech.docx
+++ b/BOURDON UGO - CV Français - Valtech.docx
@@ -407,23 +407,14 @@
                 <w:rFonts w:ascii="Arial" w:hAnsi="Arial" w:cs="Arial"/>
                 <w:sz w:val="18"/>
               </w:rPr>
-              <w:t xml:space="preserve">JAVA/JEE, HTML/CSS, </w:t>
-            </w:r>
-            <w:proofErr w:type="spellStart"/>
-            <w:r>
-              <w:rPr>
-                <w:rFonts w:ascii="Arial" w:hAnsi="Arial" w:cs="Arial"/>
-                <w:sz w:val="18"/>
-              </w:rPr>
-              <w:t>Javascript</w:t>
-            </w:r>
-            <w:proofErr w:type="spellEnd"/>
-            <w:r>
-              <w:rPr>
-                <w:rFonts w:ascii="Arial" w:hAnsi="Arial" w:cs="Arial"/>
-                <w:sz w:val="18"/>
-              </w:rPr>
-              <w:t>, SQL</w:t>
+              <w:t>JAVA/JEE, HTML/CSS, Javascript, SQL</w:t>
+            </w:r>
+            <w:r>
+              <w:rPr>
+                <w:rFonts w:ascii="Arial" w:hAnsi="Arial" w:cs="Arial"/>
+                <w:sz w:val="18"/>
+              </w:rPr>
+              <w:t>, Scala</w:t>
             </w:r>
           </w:p>
         </w:tc>
@@ -575,7 +566,6 @@
                 <w:sz w:val="18"/>
               </w:rPr>
             </w:pPr>
-            <w:proofErr w:type="spellStart"/>
             <w:r>
               <w:rPr>
                 <w:rFonts w:ascii="Arial" w:hAnsi="Arial" w:cs="Arial"/>
@@ -590,7 +580,6 @@
               </w:rPr>
               <w:t>s</w:t>
             </w:r>
-            <w:proofErr w:type="spellEnd"/>
           </w:p>
         </w:tc>
         <w:tc>
@@ -644,6 +633,14 @@
               </w:rPr>
               <w:t>Subversion</w:t>
             </w:r>
+            <w:r>
+              <w:rPr>
+                <w:rFonts w:ascii="Arial" w:hAnsi="Arial" w:cs="Arial"/>
+                <w:sz w:val="18"/>
+                <w:lang w:val="en-GB"/>
+              </w:rPr>
+              <w:t>, Git</w:t>
+            </w:r>
           </w:p>
           <w:p>
             <w:pPr>
@@ -660,23 +657,13 @@
                 <w:lang w:val="en-GB"/>
               </w:rPr>
             </w:pPr>
-            <w:proofErr w:type="spellStart"/>
             <w:r>
               <w:rPr>
                 <w:rFonts w:ascii="Arial" w:hAnsi="Arial" w:cs="Arial"/>
                 <w:sz w:val="18"/>
                 <w:lang w:val="en-GB"/>
               </w:rPr>
-              <w:t>MySQL</w:t>
-            </w:r>
-            <w:proofErr w:type="spellEnd"/>
-            <w:r>
-              <w:rPr>
-                <w:rFonts w:ascii="Arial" w:hAnsi="Arial" w:cs="Arial"/>
-                <w:sz w:val="18"/>
-                <w:lang w:val="en-GB"/>
-              </w:rPr>
-              <w:t>, Oracle</w:t>
+              <w:t>MySQL, Oracle</w:t>
             </w:r>
           </w:p>
           <w:p>
@@ -700,18 +687,8 @@
                 <w:sz w:val="18"/>
                 <w:lang w:val="en-GB"/>
               </w:rPr>
-              <w:t xml:space="preserve">Spring (core, web), Hibernate, </w:t>
-            </w:r>
-            <w:proofErr w:type="spellStart"/>
-            <w:r>
-              <w:rPr>
-                <w:rFonts w:ascii="Arial" w:hAnsi="Arial" w:cs="Arial"/>
-                <w:sz w:val="18"/>
-                <w:lang w:val="en-GB"/>
-              </w:rPr>
-              <w:t>JUnit</w:t>
-            </w:r>
-            <w:proofErr w:type="spellEnd"/>
+              <w:t>Spring (core, web), Hibernate, JUnit</w:t>
+            </w:r>
           </w:p>
         </w:tc>
       </w:tr>
@@ -825,6 +802,14 @@
                 <w:lang w:val="en-US"/>
               </w:rPr>
               <w:t>SCRUM</w:t>
+            </w:r>
+            <w:r>
+              <w:rPr>
+                <w:rFonts w:ascii="Arial" w:hAnsi="Arial" w:cs="Arial"/>
+                <w:sz w:val="18"/>
+                <w:lang w:val="en-US"/>
+              </w:rPr>
+              <w:t>, XP</w:t>
             </w:r>
           </w:p>
         </w:tc>
@@ -1251,7 +1236,6 @@
                 <w:szCs w:val="18"/>
               </w:rPr>
             </w:pPr>
-            <w:proofErr w:type="spellStart"/>
             <w:r>
               <w:rPr>
                 <w:rFonts w:ascii="Arial" w:hAnsi="Arial" w:cs="Arial"/>
@@ -1259,17 +1243,7 @@
                 <w:sz w:val="18"/>
                 <w:szCs w:val="18"/>
               </w:rPr>
-              <w:t>Valtech</w:t>
-            </w:r>
-            <w:proofErr w:type="spellEnd"/>
-            <w:r>
-              <w:rPr>
-                <w:rFonts w:ascii="Arial" w:hAnsi="Arial" w:cs="Arial"/>
-                <w:color w:val="FFFFFF" w:themeColor="background1"/>
-                <w:sz w:val="18"/>
-                <w:szCs w:val="18"/>
-              </w:rPr>
-              <w:t xml:space="preserve"> France</w:t>
+              <w:t>Valtech France</w:t>
             </w:r>
           </w:p>
           <w:p>
@@ -1543,21 +1517,8 @@
                 <w:szCs w:val="16"/>
               </w:rPr>
               <w:lastRenderedPageBreak/>
-              <w:t xml:space="preserve">Direction Générale des Finances Publiques - </w:t>
-            </w:r>
-            <w:proofErr w:type="spellStart"/>
-            <w:r>
-              <w:rPr>
-                <w:rFonts w:ascii="Arial" w:hAnsi="Arial"/>
-                <w:b/>
-                <w:bCs/>
-                <w:color w:val="FFFFFF"/>
-                <w:sz w:val="16"/>
-                <w:szCs w:val="16"/>
-              </w:rPr>
-              <w:t>DGFiP</w:t>
-            </w:r>
-            <w:proofErr w:type="spellEnd"/>
+              <w:t>VIDAL</w:t>
+            </w:r>
           </w:p>
           <w:p>
             <w:pPr>
@@ -1577,25 +1538,7 @@
                 <w:sz w:val="16"/>
                 <w:szCs w:val="16"/>
               </w:rPr>
-              <w:t>(</w:t>
-            </w:r>
-            <w:r>
-              <w:rPr>
-                <w:rFonts w:ascii="Arial" w:hAnsi="Arial"/>
-                <w:color w:val="FFFFFF"/>
-                <w:sz w:val="16"/>
-                <w:szCs w:val="16"/>
-              </w:rPr>
-              <w:t>octobre 2009 à juin 2011</w:t>
-            </w:r>
-            <w:r>
-              <w:rPr>
-                <w:rFonts w:ascii="Arial" w:hAnsi="Arial"/>
-                <w:color w:val="FFFFFF"/>
-                <w:sz w:val="16"/>
-                <w:szCs w:val="16"/>
-              </w:rPr>
-              <w:t>)</w:t>
+              <w:t>(depuis juin 2011)</w:t>
             </w:r>
           </w:p>
         </w:tc>
@@ -1673,7 +1616,37 @@
                 <w:sz w:val="18"/>
                 <w:szCs w:val="18"/>
               </w:rPr>
-              <w:t>ans le cadre du projet Adonis 2, offre au citoyen de la Télé-Déclaration en Ligne, du Compte Fiscal Simplifié pour la Direction Générale des Impôts, chargé d’une aide à la maîtrise d’ouvrage et de la tierce maintenance applicative.</w:t>
+              <w:t>ans</w:t>
+            </w:r>
+            <w:r>
+              <w:rPr>
+                <w:rStyle w:val="apple-style-span"/>
+                <w:rFonts w:ascii="Arial" w:hAnsi="Arial" w:cs="Arial"/>
+                <w:color w:val="333333"/>
+                <w:sz w:val="18"/>
+                <w:szCs w:val="18"/>
+              </w:rPr>
+              <w:t xml:space="preserve"> le cadre du projet CELICE, </w:t>
+            </w:r>
+            <w:r>
+              <w:rPr>
+                <w:rStyle w:val="apple-style-span"/>
+                <w:rFonts w:ascii="Arial" w:hAnsi="Arial" w:cs="Arial"/>
+                <w:color w:val="333333"/>
+                <w:sz w:val="18"/>
+                <w:szCs w:val="18"/>
+              </w:rPr>
+              <w:t xml:space="preserve">offre d’un « control-center » permettant </w:t>
+            </w:r>
+            <w:r>
+              <w:rPr>
+                <w:rStyle w:val="apple-style-span"/>
+                <w:rFonts w:ascii="Arial" w:hAnsi="Arial" w:cs="Arial"/>
+                <w:color w:val="333333"/>
+                <w:sz w:val="18"/>
+                <w:szCs w:val="18"/>
+              </w:rPr>
+              <w:t>diverses interactions (messages, actions de mise à jour, de configuration) avec les utilisateurs des CD-ROM VIDAL (formule « normal » et expert).</w:t>
             </w:r>
           </w:p>
           <w:p>
@@ -1789,7 +1762,17 @@
                 <w:sz w:val="18"/>
                 <w:szCs w:val="18"/>
               </w:rPr>
-              <w:t>Développement Interface Homme-Machine (IHM), de composants métier, de tests unitaires</w:t>
+              <w:t>Dével</w:t>
+            </w:r>
+            <w:r>
+              <w:rPr>
+                <w:rStyle w:val="apple-style-span"/>
+                <w:rFonts w:ascii="Arial" w:hAnsi="Arial" w:cs="Arial"/>
+                <w:color w:val="333333"/>
+                <w:sz w:val="18"/>
+                <w:szCs w:val="18"/>
+              </w:rPr>
+              <w:t>oppement de composants graphiques « clients lourds » au sein d’un environnement Scala</w:t>
             </w:r>
           </w:p>
           <w:p>
@@ -1818,7 +1801,7 @@
                 <w:sz w:val="18"/>
                 <w:szCs w:val="18"/>
               </w:rPr>
-              <w:t>Développement d'outils internes pour la classification et l'extraction de données utilisateur</w:t>
+              <w:t>Construction d’une architecture Scala</w:t>
             </w:r>
           </w:p>
           <w:p>
@@ -1833,12 +1816,21 @@
               <w:ind w:left="329" w:hanging="141"/>
               <w:jc w:val="both"/>
               <w:rPr>
+                <w:rFonts w:ascii="Arial" w:hAnsi="Arial" w:cs="Arial"/>
+                <w:sz w:val="18"/>
+                <w:szCs w:val="18"/>
+              </w:rPr>
+            </w:pPr>
+            <w:r>
+              <w:rPr>
                 <w:rStyle w:val="apple-style-span"/>
                 <w:rFonts w:ascii="Arial" w:hAnsi="Arial" w:cs="Arial"/>
-                <w:sz w:val="18"/>
-                <w:szCs w:val="18"/>
-              </w:rPr>
-            </w:pPr>
+                <w:color w:val="333333"/>
+                <w:sz w:val="18"/>
+                <w:szCs w:val="18"/>
+              </w:rPr>
+              <w:t>Ecriture de suites de tests</w:t>
+            </w:r>
             <w:r>
               <w:rPr>
                 <w:rStyle w:val="apple-style-span"/>
@@ -1847,9 +1839,8 @@
                 <w:sz w:val="18"/>
                 <w:szCs w:val="18"/>
               </w:rPr>
-              <w:t xml:space="preserve">Migration d'application vers </w:t>
-            </w:r>
-            <w:proofErr w:type="spellStart"/>
+              <w:t xml:space="preserve"> Scala à l’aide du framework ScalaTest intégré à JUnit</w:t>
+            </w:r>
             <w:r>
               <w:rPr>
                 <w:rStyle w:val="apple-style-span"/>
@@ -1858,9 +1849,194 @@
                 <w:sz w:val="18"/>
                 <w:szCs w:val="18"/>
               </w:rPr>
-              <w:t>Maven</w:t>
-            </w:r>
-            <w:proofErr w:type="spellEnd"/>
+              <w:t xml:space="preserve"> (DSL Matcher Scala)</w:t>
+            </w:r>
+          </w:p>
+          <w:p>
+            <w:pPr>
+              <w:spacing w:before="60" w:after="60"/>
+              <w:ind w:left="113"/>
+              <w:jc w:val="both"/>
+              <w:rPr>
+                <w:rFonts w:ascii="Arial" w:hAnsi="Arial" w:cs="Arial"/>
+                <w:sz w:val="18"/>
+                <w:szCs w:val="18"/>
+                <w:lang w:val="en-US"/>
+              </w:rPr>
+            </w:pPr>
+            <w:r>
+              <w:rPr>
+                <w:rFonts w:ascii="Arial" w:hAnsi="Arial" w:cs="Arial"/>
+                <w:b/>
+                <w:color w:val="FF9900"/>
+                <w:sz w:val="18"/>
+                <w:szCs w:val="18"/>
+                <w:lang w:val="en-US"/>
+              </w:rPr>
+              <w:t>Technologies</w:t>
+            </w:r>
+            <w:r>
+              <w:rPr>
+                <w:rFonts w:ascii="Arial" w:hAnsi="Arial" w:cs="Arial"/>
+                <w:b/>
+                <w:color w:val="FF9900"/>
+                <w:sz w:val="18"/>
+                <w:szCs w:val="18"/>
+                <w:lang w:val="en-US"/>
+              </w:rPr>
+              <w:t> </w:t>
+            </w:r>
+            <w:r>
+              <w:rPr>
+                <w:rFonts w:ascii="Arial" w:hAnsi="Arial" w:cs="Arial"/>
+                <w:sz w:val="18"/>
+                <w:szCs w:val="18"/>
+                <w:lang w:val="en-US"/>
+              </w:rPr>
+              <w:t xml:space="preserve">: </w:t>
+            </w:r>
+            <w:r>
+              <w:rPr>
+                <w:rFonts w:ascii="Arial" w:hAnsi="Arial" w:cs="Arial"/>
+                <w:sz w:val="18"/>
+                <w:szCs w:val="18"/>
+                <w:lang w:val="en-US"/>
+              </w:rPr>
+              <w:t>Scala 2.9.0, Maven 3, SWT, TeamCity, SCRUM, XP, Git</w:t>
+            </w:r>
+            <w:r>
+              <w:rPr>
+                <w:rFonts w:ascii="Arial" w:hAnsi="Arial" w:cs="Arial"/>
+                <w:sz w:val="18"/>
+                <w:szCs w:val="18"/>
+                <w:lang w:val="en-US"/>
+              </w:rPr>
+              <w:t>, JUnit, ScalaTest</w:t>
+            </w:r>
+          </w:p>
+        </w:tc>
+      </w:tr>
+      <w:tr>
+        <w:trPr>
+          <w:gridAfter w:val="1"/>
+          <w:wAfter w:w="10" w:type="dxa"/>
+          <w:jc w:val="center"/>
+        </w:trPr>
+        <w:tc>
+          <w:tcPr>
+            <w:tcW w:w="3402" w:type="dxa"/>
+            <w:tcBorders>
+              <w:bottom w:val="single" w:sz="4" w:space="0" w:color="262626" w:themeColor="text1" w:themeTint="D9"/>
+            </w:tcBorders>
+            <w:shd w:val="clear" w:color="auto" w:fill="262626" w:themeFill="text1" w:themeFillTint="D9"/>
+          </w:tcPr>
+          <w:p>
+            <w:pPr>
+              <w:tabs>
+                <w:tab w:val="left" w:pos="5065"/>
+                <w:tab w:val="right" w:pos="10097"/>
+              </w:tabs>
+              <w:snapToGrid w:val="0"/>
+              <w:ind w:left="142"/>
+              <w:rPr>
+                <w:rFonts w:ascii="Arial" w:hAnsi="Arial"/>
+                <w:b/>
+                <w:bCs/>
+                <w:color w:val="FFFFFF"/>
+                <w:sz w:val="16"/>
+                <w:szCs w:val="16"/>
+              </w:rPr>
+            </w:pPr>
+            <w:r>
+              <w:rPr>
+                <w:rFonts w:ascii="Arial" w:hAnsi="Arial"/>
+                <w:b/>
+                <w:bCs/>
+                <w:color w:val="FFFFFF"/>
+                <w:sz w:val="16"/>
+                <w:szCs w:val="16"/>
+              </w:rPr>
+              <w:t>Direction Générale des Finances Publiques - DGFiP</w:t>
+            </w:r>
+          </w:p>
+          <w:p>
+            <w:pPr>
+              <w:spacing w:before="0" w:after="0"/>
+              <w:ind w:left="142"/>
+              <w:rPr>
+                <w:rFonts w:ascii="Arial" w:hAnsi="Arial"/>
+                <w:color w:val="FFFFFF"/>
+                <w:sz w:val="16"/>
+                <w:szCs w:val="16"/>
+              </w:rPr>
+            </w:pPr>
+            <w:r>
+              <w:rPr>
+                <w:rFonts w:ascii="Arial" w:hAnsi="Arial"/>
+                <w:color w:val="FFFFFF"/>
+                <w:sz w:val="16"/>
+                <w:szCs w:val="16"/>
+              </w:rPr>
+              <w:t>(octobre 2009 à juin 2011)</w:t>
+            </w:r>
+          </w:p>
+        </w:tc>
+        <w:tc>
+          <w:tcPr>
+            <w:tcW w:w="6804" w:type="dxa"/>
+            <w:gridSpan w:val="2"/>
+            <w:tcBorders>
+              <w:bottom w:val="single" w:sz="4" w:space="0" w:color="262626" w:themeColor="text1" w:themeTint="D9"/>
+            </w:tcBorders>
+          </w:tcPr>
+          <w:p>
+            <w:pPr>
+              <w:spacing w:before="60" w:after="60"/>
+              <w:ind w:left="113"/>
+              <w:jc w:val="both"/>
+              <w:rPr>
+                <w:rFonts w:ascii="Arial" w:hAnsi="Arial" w:cs="Arial"/>
+                <w:sz w:val="18"/>
+                <w:szCs w:val="18"/>
+              </w:rPr>
+            </w:pPr>
+            <w:r>
+              <w:rPr>
+                <w:rFonts w:ascii="Arial" w:hAnsi="Arial" w:cs="Arial"/>
+                <w:b/>
+                <w:i/>
+                <w:sz w:val="18"/>
+              </w:rPr>
+              <w:t>Contexte</w:t>
+            </w:r>
+            <w:r>
+              <w:rPr>
+                <w:rFonts w:ascii="Arial" w:hAnsi="Arial" w:cs="Arial"/>
+                <w:i/>
+                <w:sz w:val="18"/>
+              </w:rPr>
+              <w:t> </w:t>
+            </w:r>
+            <w:r>
+              <w:rPr>
+                <w:rFonts w:ascii="Arial" w:hAnsi="Arial" w:cs="Arial"/>
+                <w:sz w:val="18"/>
+                <w:szCs w:val="18"/>
+              </w:rPr>
+              <w:t xml:space="preserve">: </w:t>
+            </w:r>
+          </w:p>
+          <w:p>
+            <w:pPr>
+              <w:spacing w:before="60" w:after="60"/>
+              <w:ind w:left="113"/>
+              <w:jc w:val="both"/>
+              <w:rPr>
+                <w:rFonts w:ascii="Arial" w:hAnsi="Arial" w:cs="Arial"/>
+                <w:sz w:val="18"/>
+                <w:szCs w:val="18"/>
+              </w:rPr>
+            </w:pPr>
             <w:r>
               <w:rPr>
                 <w:rStyle w:val="apple-style-span"/>
@@ -1869,9 +2045,8 @@
                 <w:sz w:val="18"/>
                 <w:szCs w:val="18"/>
               </w:rPr>
-              <w:t xml:space="preserve"> 2 et JDK 1.5, étude d'impact sur le </w:t>
-            </w:r>
-            <w:proofErr w:type="spellStart"/>
+              <w:t>D</w:t>
+            </w:r>
             <w:r>
               <w:rPr>
                 <w:rStyle w:val="apple-style-span"/>
@@ -1880,18 +2055,95 @@
                 <w:sz w:val="18"/>
                 <w:szCs w:val="18"/>
               </w:rPr>
-              <w:t>build</w:t>
-            </w:r>
-            <w:proofErr w:type="spellEnd"/>
-            <w:r>
-              <w:rPr>
-                <w:rStyle w:val="apple-style-span"/>
-                <w:rFonts w:ascii="Arial" w:hAnsi="Arial" w:cs="Arial"/>
-                <w:color w:val="333333"/>
-                <w:sz w:val="18"/>
-                <w:szCs w:val="18"/>
-              </w:rPr>
-              <w:t xml:space="preserve"> automatisé d'une application dans le cadre de l'intégration d'une API tierce</w:t>
+              <w:t>ans le cadre du projet Adonis 2, offre au citoyen de la Télé-Déclaration en Ligne, du Compte Fiscal Simplifié pour la Direction Générale des Impôts, chargé d’une aide à la maîtrise d’ouvrage et de la tierce maintenance applicative.</w:t>
+            </w:r>
+          </w:p>
+          <w:p>
+            <w:pPr>
+              <w:spacing w:before="60" w:after="60"/>
+              <w:ind w:left="113"/>
+              <w:jc w:val="both"/>
+              <w:rPr>
+                <w:rFonts w:ascii="Arial" w:hAnsi="Arial" w:cs="Arial"/>
+                <w:sz w:val="18"/>
+                <w:szCs w:val="18"/>
+              </w:rPr>
+            </w:pPr>
+            <w:r>
+              <w:rPr>
+                <w:rFonts w:ascii="Arial" w:hAnsi="Arial" w:cs="Arial"/>
+                <w:b/>
+                <w:color w:val="FF9900"/>
+                <w:sz w:val="18"/>
+                <w:szCs w:val="18"/>
+              </w:rPr>
+              <w:t>Rôle</w:t>
+            </w:r>
+            <w:r>
+              <w:rPr>
+                <w:rFonts w:ascii="Arial" w:hAnsi="Arial" w:cs="Arial"/>
+                <w:b/>
+                <w:color w:val="FF9900"/>
+                <w:sz w:val="18"/>
+                <w:szCs w:val="18"/>
+              </w:rPr>
+              <w:t> </w:t>
+            </w:r>
+            <w:r>
+              <w:rPr>
+                <w:rFonts w:ascii="Arial" w:hAnsi="Arial" w:cs="Arial"/>
+                <w:sz w:val="18"/>
+                <w:szCs w:val="18"/>
+              </w:rPr>
+              <w:t xml:space="preserve">: </w:t>
+            </w:r>
+            <w:r>
+              <w:rPr>
+                <w:rFonts w:ascii="Arial" w:hAnsi="Arial" w:cs="Arial"/>
+                <w:sz w:val="18"/>
+                <w:szCs w:val="18"/>
+              </w:rPr>
+              <w:t>Développeur, concepteur, testeur</w:t>
+            </w:r>
+          </w:p>
+          <w:p>
+            <w:pPr>
+              <w:spacing w:before="60" w:after="60"/>
+              <w:ind w:left="113"/>
+              <w:jc w:val="both"/>
+              <w:rPr>
+                <w:rFonts w:ascii="Arial" w:hAnsi="Arial" w:cs="Arial"/>
+                <w:sz w:val="18"/>
+                <w:szCs w:val="18"/>
+              </w:rPr>
+            </w:pPr>
+            <w:r>
+              <w:rPr>
+                <w:rFonts w:ascii="Arial" w:hAnsi="Arial" w:cs="Arial"/>
+                <w:b/>
+                <w:color w:val="FF9900"/>
+                <w:sz w:val="18"/>
+                <w:szCs w:val="18"/>
+              </w:rPr>
+              <w:t>Mission</w:t>
+            </w:r>
+            <w:r>
+              <w:rPr>
+                <w:rFonts w:ascii="Arial" w:hAnsi="Arial" w:cs="Arial"/>
+                <w:b/>
+                <w:color w:val="FF9900"/>
+                <w:sz w:val="18"/>
+                <w:szCs w:val="18"/>
+              </w:rPr>
+              <w:t> </w:t>
+            </w:r>
+            <w:r>
+              <w:rPr>
+                <w:rFonts w:ascii="Arial" w:hAnsi="Arial" w:cs="Arial"/>
+                <w:sz w:val="18"/>
+                <w:szCs w:val="18"/>
+              </w:rPr>
+              <w:t xml:space="preserve">: </w:t>
             </w:r>
           </w:p>
           <w:p>
@@ -1906,21 +2158,20 @@
               <w:ind w:left="329" w:hanging="141"/>
               <w:jc w:val="both"/>
               <w:rPr>
+                <w:rFonts w:ascii="Arial" w:hAnsi="Arial" w:cs="Arial"/>
+                <w:sz w:val="18"/>
+                <w:szCs w:val="18"/>
+              </w:rPr>
+            </w:pPr>
+            <w:r>
+              <w:rPr>
                 <w:rStyle w:val="apple-style-span"/>
                 <w:rFonts w:ascii="Arial" w:hAnsi="Arial" w:cs="Arial"/>
-                <w:sz w:val="18"/>
-                <w:szCs w:val="18"/>
-              </w:rPr>
-            </w:pPr>
-            <w:r>
-              <w:rPr>
-                <w:rStyle w:val="apple-style-span"/>
-                <w:rFonts w:ascii="Arial" w:hAnsi="Arial" w:cs="Arial"/>
                 <w:color w:val="333333"/>
                 <w:sz w:val="18"/>
                 <w:szCs w:val="18"/>
               </w:rPr>
-              <w:t>Tests fonctionnels des développements techniques et métier</w:t>
+              <w:t>Développement Interface Homme-Machine (IHM), de composants métier, de tests unitaires</w:t>
             </w:r>
           </w:p>
           <w:p>
@@ -1935,42 +2186,107 @@
               <w:ind w:left="329" w:hanging="141"/>
               <w:jc w:val="both"/>
               <w:rPr>
-                <w:rFonts w:ascii="Arial" w:hAnsi="Arial" w:cs="Arial"/>
-                <w:sz w:val="18"/>
-                <w:szCs w:val="18"/>
-              </w:rPr>
-            </w:pPr>
-            <w:r>
-              <w:rPr>
                 <w:rStyle w:val="apple-style-span"/>
                 <w:rFonts w:ascii="Arial" w:hAnsi="Arial" w:cs="Arial"/>
+                <w:sz w:val="18"/>
+                <w:szCs w:val="18"/>
+              </w:rPr>
+            </w:pPr>
+            <w:r>
+              <w:rPr>
+                <w:rStyle w:val="apple-style-span"/>
+                <w:rFonts w:ascii="Arial" w:hAnsi="Arial" w:cs="Arial"/>
                 <w:color w:val="333333"/>
                 <w:sz w:val="18"/>
                 <w:szCs w:val="18"/>
               </w:rPr>
-              <w:t>Etude de faisabilité sur la refonte de l’architecture de données de l’application de la télé-déclaration (</w:t>
-            </w:r>
-            <w:proofErr w:type="spellStart"/>
-            <w:r>
+              <w:t>Développement d'outils internes pour la classification et l'extraction de données utilisateur</w:t>
+            </w:r>
+          </w:p>
+          <w:p>
+            <w:pPr>
+              <w:widowControl w:val="0"/>
+              <w:numPr>
+                <w:ilvl w:val="0"/>
+                <w:numId w:val="5"/>
+              </w:numPr>
+              <w:suppressAutoHyphens/>
+              <w:spacing w:before="0" w:after="0"/>
+              <w:ind w:left="329" w:hanging="141"/>
+              <w:jc w:val="both"/>
               <w:rPr>
                 <w:rStyle w:val="apple-style-span"/>
                 <w:rFonts w:ascii="Arial" w:hAnsi="Arial" w:cs="Arial"/>
+                <w:sz w:val="18"/>
+                <w:szCs w:val="18"/>
+              </w:rPr>
+            </w:pPr>
+            <w:r>
+              <w:rPr>
+                <w:rStyle w:val="apple-style-span"/>
+                <w:rFonts w:ascii="Arial" w:hAnsi="Arial" w:cs="Arial"/>
                 <w:color w:val="333333"/>
                 <w:sz w:val="18"/>
                 <w:szCs w:val="18"/>
               </w:rPr>
-              <w:t>Terracotta</w:t>
-            </w:r>
-            <w:proofErr w:type="spellEnd"/>
-            <w:r>
+              <w:t>Migration d'application vers Maven 2 et JDK 1.5, étude d'impact sur le build automatisé d'une application dans le cadre de l'intégration d'une API tierce</w:t>
+            </w:r>
+          </w:p>
+          <w:p>
+            <w:pPr>
+              <w:widowControl w:val="0"/>
+              <w:numPr>
+                <w:ilvl w:val="0"/>
+                <w:numId w:val="5"/>
+              </w:numPr>
+              <w:suppressAutoHyphens/>
+              <w:spacing w:before="0" w:after="0"/>
+              <w:ind w:left="329" w:hanging="141"/>
+              <w:jc w:val="both"/>
               <w:rPr>
                 <w:rStyle w:val="apple-style-span"/>
                 <w:rFonts w:ascii="Arial" w:hAnsi="Arial" w:cs="Arial"/>
+                <w:sz w:val="18"/>
+                <w:szCs w:val="18"/>
+              </w:rPr>
+            </w:pPr>
+            <w:r>
+              <w:rPr>
+                <w:rStyle w:val="apple-style-span"/>
+                <w:rFonts w:ascii="Arial" w:hAnsi="Arial" w:cs="Arial"/>
                 <w:color w:val="333333"/>
                 <w:sz w:val="18"/>
                 <w:szCs w:val="18"/>
               </w:rPr>
-              <w:t>, NOSQL)</w:t>
+              <w:t>Tests fonctionnels des développements techniques et métier</w:t>
+            </w:r>
+          </w:p>
+          <w:p>
+            <w:pPr>
+              <w:widowControl w:val="0"/>
+              <w:numPr>
+                <w:ilvl w:val="0"/>
+                <w:numId w:val="5"/>
+              </w:numPr>
+              <w:suppressAutoHyphens/>
+              <w:spacing w:before="0" w:after="0"/>
+              <w:ind w:left="329" w:hanging="141"/>
+              <w:jc w:val="both"/>
+              <w:rPr>
+                <w:rFonts w:ascii="Arial" w:hAnsi="Arial" w:cs="Arial"/>
+                <w:sz w:val="18"/>
+                <w:szCs w:val="18"/>
+              </w:rPr>
+            </w:pPr>
+            <w:r>
+              <w:rPr>
+                <w:rStyle w:val="apple-style-span"/>
+                <w:rFonts w:ascii="Arial" w:hAnsi="Arial" w:cs="Arial"/>
+                <w:color w:val="333333"/>
+                <w:sz w:val="18"/>
+                <w:szCs w:val="18"/>
+              </w:rPr>
+              <w:t>Etude de faisabilité sur la refonte de l’architecture de données de l’application de la télé-déclaration (Terracotta, NOSQL)</w:t>
             </w:r>
           </w:p>
           <w:p>
@@ -2023,74 +2339,7 @@
                 <w:szCs w:val="18"/>
                 <w:lang w:val="en-US"/>
               </w:rPr>
-              <w:t xml:space="preserve">Spring 1.2, </w:t>
-            </w:r>
-            <w:r>
-              <w:rPr>
-                <w:rFonts w:ascii="Arial" w:hAnsi="Arial" w:cs="Arial"/>
-                <w:sz w:val="18"/>
-                <w:szCs w:val="18"/>
-                <w:lang w:val="en-US"/>
-              </w:rPr>
-              <w:t xml:space="preserve">Hibernate, </w:t>
-            </w:r>
-            <w:r>
-              <w:rPr>
-                <w:rFonts w:ascii="Arial" w:hAnsi="Arial" w:cs="Arial"/>
-                <w:sz w:val="18"/>
-                <w:szCs w:val="18"/>
-                <w:lang w:val="en-US"/>
-              </w:rPr>
-              <w:t xml:space="preserve">Maven 2, JEE 1.5, Hudson, Sonar, HTML/CSS, JIRA, </w:t>
-            </w:r>
-            <w:proofErr w:type="spellStart"/>
-            <w:r>
-              <w:rPr>
-                <w:rFonts w:ascii="Arial" w:hAnsi="Arial" w:cs="Arial"/>
-                <w:sz w:val="18"/>
-                <w:szCs w:val="18"/>
-                <w:lang w:val="en-US"/>
-              </w:rPr>
-              <w:t>BugZilla</w:t>
-            </w:r>
-            <w:proofErr w:type="spellEnd"/>
-            <w:r>
-              <w:rPr>
-                <w:rFonts w:ascii="Arial" w:hAnsi="Arial" w:cs="Arial"/>
-                <w:sz w:val="18"/>
-                <w:szCs w:val="18"/>
-                <w:lang w:val="en-US"/>
-              </w:rPr>
-              <w:t>, SCRUM</w:t>
-            </w:r>
-            <w:r>
-              <w:rPr>
-                <w:rFonts w:ascii="Arial" w:hAnsi="Arial" w:cs="Arial"/>
-                <w:sz w:val="18"/>
-                <w:szCs w:val="18"/>
-                <w:lang w:val="en-US"/>
-              </w:rPr>
-              <w:t xml:space="preserve">, </w:t>
-            </w:r>
-            <w:proofErr w:type="spellStart"/>
-            <w:r>
-              <w:rPr>
-                <w:rFonts w:ascii="Arial" w:hAnsi="Arial" w:cs="Arial"/>
-                <w:sz w:val="18"/>
-                <w:szCs w:val="18"/>
-                <w:lang w:val="en-US"/>
-              </w:rPr>
-              <w:t>javascript</w:t>
-            </w:r>
-            <w:proofErr w:type="spellEnd"/>
-            <w:r>
-              <w:rPr>
-                <w:rFonts w:ascii="Arial" w:hAnsi="Arial" w:cs="Arial"/>
-                <w:sz w:val="18"/>
-                <w:szCs w:val="18"/>
-                <w:lang w:val="en-US"/>
-              </w:rPr>
-              <w:t>, Oracle</w:t>
+              <w:t>Spring 1.2, Hibernate, Maven 2, JEE 1.5, Hudson, Sonar, HTML/CSS, JIRA, BugZilla, SCRUM, javascript, Oracle</w:t>
             </w:r>
           </w:p>
         </w:tc>
@@ -2236,9 +2485,8 @@
                 <w:sz w:val="18"/>
                 <w:szCs w:val="18"/>
               </w:rPr>
-              <w:t xml:space="preserve">ans le cadre du projet </w:t>
-            </w:r>
-            <w:proofErr w:type="spellStart"/>
+              <w:t xml:space="preserve">ans le cadre du projet Predica, en </w:t>
+            </w:r>
             <w:r>
               <w:rPr>
                 <w:rStyle w:val="apple-style-span"/>
@@ -2247,50 +2495,7 @@
                 <w:sz w:val="18"/>
                 <w:szCs w:val="18"/>
               </w:rPr>
-              <w:t>Predica</w:t>
-            </w:r>
-            <w:proofErr w:type="spellEnd"/>
-            <w:r>
-              <w:rPr>
-                <w:rStyle w:val="apple-style-span"/>
-                <w:rFonts w:ascii="Arial" w:hAnsi="Arial" w:cs="Arial"/>
-                <w:color w:val="333333"/>
-                <w:sz w:val="18"/>
-                <w:szCs w:val="18"/>
-              </w:rPr>
-              <w:t xml:space="preserve">, en </w:t>
-            </w:r>
-            <w:r>
-              <w:rPr>
-                <w:rStyle w:val="apple-style-span"/>
-                <w:rFonts w:ascii="Arial" w:hAnsi="Arial" w:cs="Arial"/>
-                <w:color w:val="333333"/>
-                <w:sz w:val="18"/>
-                <w:szCs w:val="18"/>
-              </w:rPr>
-              <w:t xml:space="preserve">partie dans un centre </w:t>
-            </w:r>
-            <w:proofErr w:type="spellStart"/>
-            <w:r>
-              <w:rPr>
-                <w:rStyle w:val="apple-style-span"/>
-                <w:rFonts w:ascii="Arial" w:hAnsi="Arial" w:cs="Arial"/>
-                <w:color w:val="333333"/>
-                <w:sz w:val="18"/>
-                <w:szCs w:val="18"/>
-              </w:rPr>
-              <w:t>Delivery</w:t>
-            </w:r>
-            <w:proofErr w:type="spellEnd"/>
-            <w:r>
-              <w:rPr>
-                <w:rStyle w:val="apple-style-span"/>
-                <w:rFonts w:ascii="Arial" w:hAnsi="Arial" w:cs="Arial"/>
-                <w:color w:val="333333"/>
-                <w:sz w:val="18"/>
-                <w:szCs w:val="18"/>
-              </w:rPr>
-              <w:t xml:space="preserve">, </w:t>
+              <w:t xml:space="preserve">partie dans un centre Delivery, </w:t>
             </w:r>
             <w:r>
               <w:rPr>
@@ -2348,23 +2553,7 @@
                 <w:sz w:val="18"/>
                 <w:szCs w:val="18"/>
               </w:rPr>
-              <w:t xml:space="preserve">Développeur, </w:t>
-            </w:r>
-            <w:r>
-              <w:rPr>
-                <w:rFonts w:ascii="Arial" w:hAnsi="Arial" w:cs="Arial"/>
-                <w:sz w:val="18"/>
-                <w:szCs w:val="18"/>
-              </w:rPr>
-              <w:t xml:space="preserve">concepteur, </w:t>
-            </w:r>
-            <w:r>
-              <w:rPr>
-                <w:rFonts w:ascii="Arial" w:hAnsi="Arial" w:cs="Arial"/>
-                <w:sz w:val="18"/>
-                <w:szCs w:val="18"/>
-              </w:rPr>
-              <w:t>testeur</w:t>
+              <w:t>Développeur, concepteur, testeur</w:t>
             </w:r>
           </w:p>
           <w:p>
@@ -2603,57 +2792,8 @@
                 <w:szCs w:val="18"/>
                 <w:lang w:val="en-US"/>
               </w:rPr>
-              <w:t xml:space="preserve"> JEE 1.5, Maven 2, Hudson, Sonar, Spring 2.5, Spring </w:t>
-            </w:r>
-            <w:proofErr w:type="spellStart"/>
-            <w:r>
-              <w:rPr>
-                <w:rFonts w:ascii="Arial" w:hAnsi="Arial" w:cs="Arial"/>
-                <w:sz w:val="18"/>
-                <w:szCs w:val="18"/>
-                <w:lang w:val="en-US"/>
-              </w:rPr>
-              <w:t>Webflow</w:t>
-            </w:r>
-            <w:proofErr w:type="spellEnd"/>
-            <w:r>
-              <w:rPr>
-                <w:rFonts w:ascii="Arial" w:hAnsi="Arial" w:cs="Arial"/>
-                <w:sz w:val="18"/>
-                <w:szCs w:val="18"/>
-                <w:lang w:val="en-US"/>
-              </w:rPr>
-              <w:t>,</w:t>
-            </w:r>
-            <w:r>
-              <w:rPr>
-                <w:rFonts w:ascii="Arial" w:hAnsi="Arial" w:cs="Arial"/>
-                <w:sz w:val="18"/>
-                <w:szCs w:val="18"/>
-                <w:lang w:val="en-US"/>
-              </w:rPr>
-              <w:t xml:space="preserve">  Hibernate,</w:t>
-            </w:r>
-            <w:r>
-              <w:rPr>
-                <w:rFonts w:ascii="Arial" w:hAnsi="Arial" w:cs="Arial"/>
-                <w:sz w:val="18"/>
-                <w:szCs w:val="18"/>
-                <w:lang w:val="en-US"/>
-              </w:rPr>
-              <w:t xml:space="preserve"> HTML/CSS, </w:t>
-            </w:r>
-            <w:proofErr w:type="spellStart"/>
-            <w:r>
-              <w:rPr>
-                <w:rFonts w:ascii="Arial" w:hAnsi="Arial" w:cs="Arial"/>
-                <w:sz w:val="18"/>
-                <w:szCs w:val="18"/>
-                <w:lang w:val="en-US"/>
-              </w:rPr>
-              <w:t>javascript</w:t>
-            </w:r>
-            <w:proofErr w:type="spellEnd"/>
+              <w:t xml:space="preserve"> JEE 1.5, Maven 2, Hudson, Sonar, Spring 2.5, Spring Webflow,  Hibernate, HTML/CSS, javascript</w:t>
+            </w:r>
           </w:p>
         </w:tc>
       </w:tr>
@@ -2950,18 +3090,8 @@
                 <w:sz w:val="18"/>
                 <w:szCs w:val="18"/>
               </w:rPr>
-              <w:t xml:space="preserve"> </w:t>
-            </w:r>
-            <w:proofErr w:type="spellStart"/>
-            <w:r>
-              <w:rPr>
-                <w:rFonts w:ascii="Arial" w:hAnsi="Arial" w:cs="Arial"/>
-                <w:sz w:val="18"/>
-                <w:szCs w:val="18"/>
-              </w:rPr>
-              <w:t>Spring</w:t>
-            </w:r>
-            <w:proofErr w:type="spellEnd"/>
+              <w:t xml:space="preserve"> Spring</w:t>
+            </w:r>
           </w:p>
           <w:p>
             <w:pPr>
@@ -2993,36 +3123,7 @@
                 <w:szCs w:val="18"/>
                 <w:lang w:val="en-US"/>
               </w:rPr>
-              <w:t>:</w:t>
-            </w:r>
-            <w:r>
-              <w:rPr>
-                <w:rFonts w:ascii="Arial" w:hAnsi="Arial" w:cs="Arial"/>
-                <w:sz w:val="18"/>
-                <w:szCs w:val="18"/>
-                <w:lang w:val="en-US"/>
-              </w:rPr>
-              <w:t xml:space="preserve"> JEE 1.5, HTML/CSS, </w:t>
-            </w:r>
-            <w:proofErr w:type="spellStart"/>
-            <w:r>
-              <w:rPr>
-                <w:rFonts w:ascii="Arial" w:hAnsi="Arial" w:cs="Arial"/>
-                <w:sz w:val="18"/>
-                <w:szCs w:val="18"/>
-                <w:lang w:val="en-US"/>
-              </w:rPr>
-              <w:t>javascript</w:t>
-            </w:r>
-            <w:proofErr w:type="spellEnd"/>
-            <w:r>
-              <w:rPr>
-                <w:rFonts w:ascii="Arial" w:hAnsi="Arial" w:cs="Arial"/>
-                <w:sz w:val="18"/>
-                <w:szCs w:val="18"/>
-                <w:lang w:val="en-US"/>
-              </w:rPr>
-              <w:t>, Spring 2.5, Hibernate</w:t>
+              <w:t>: JEE 1.5, HTML/CSS, javascript, Spring 2.5, Hibernate</w:t>
             </w:r>
             <w:r>
               <w:rPr>
@@ -3173,33 +3274,7 @@
                 <w:sz w:val="18"/>
                 <w:szCs w:val="18"/>
               </w:rPr>
-              <w:t xml:space="preserve">ans le cadre du lancement d'une offre de </w:t>
-            </w:r>
-            <w:proofErr w:type="spellStart"/>
-            <w:r>
-              <w:rPr>
-                <w:rFonts w:ascii="Arial" w:hAnsi="Arial" w:cs="Arial"/>
-                <w:sz w:val="18"/>
-                <w:szCs w:val="18"/>
-              </w:rPr>
-              <w:t>pay</w:t>
-            </w:r>
-            <w:proofErr w:type="spellEnd"/>
-            <w:r>
-              <w:rPr>
-                <w:rFonts w:ascii="Arial" w:hAnsi="Arial" w:cs="Arial"/>
-                <w:sz w:val="18"/>
-                <w:szCs w:val="18"/>
-              </w:rPr>
-              <w:t>-TV adaptée au marché du PC (commercialisation sur le nouveau portail PCTV du groupe CANAL + et consommable avec un équipement USB), chargé de la mise en œuvre de l’infrastructure permettant de déployer l’offre, de la souscrire et de la gérer.</w:t>
-            </w:r>
-            <w:r>
-              <w:rPr>
-                <w:rFonts w:ascii="Arial" w:hAnsi="Arial" w:cs="Arial"/>
-                <w:sz w:val="18"/>
-                <w:szCs w:val="18"/>
-              </w:rPr>
-              <w:t xml:space="preserve"> </w:t>
+              <w:t xml:space="preserve">ans le cadre du lancement d'une offre de pay-TV adaptée au marché du PC (commercialisation sur le nouveau portail PCTV du groupe CANAL + et consommable avec un équipement USB), chargé de la mise en œuvre de l’infrastructure permettant de déployer l’offre, de la souscrire et de la gérer. </w:t>
             </w:r>
           </w:p>
           <w:p>
@@ -3313,6 +3388,7 @@
                 <w:sz w:val="18"/>
                 <w:szCs w:val="18"/>
               </w:rPr>
+              <w:lastRenderedPageBreak/>
               <w:t>Développement Interface Homme-Machine (IHM)</w:t>
             </w:r>
           </w:p>
@@ -3452,7 +3528,7 @@
                 <wp:inline distT="0" distB="0" distL="0" distR="0">
                   <wp:extent cx="173990" cy="162560"/>
                   <wp:effectExtent l="19050" t="0" r="0" b="0"/>
-                  <wp:docPr id="30" name="Image 23"/>
+                  <wp:docPr id="5" name="Image 23"/>
                   <wp:cNvGraphicFramePr>
                     <a:graphicFrameLocks xmlns:a="http://schemas.openxmlformats.org/drawingml/2006/main" noChangeAspect="1"/>
                   </wp:cNvGraphicFramePr>
@@ -3581,33 +3657,8 @@
                 <w:rFonts w:ascii="Arial" w:hAnsi="Arial"/>
                 <w:sz w:val="18"/>
               </w:rPr>
-              <w:t xml:space="preserve">Test </w:t>
-            </w:r>
-            <w:proofErr w:type="spellStart"/>
-            <w:r>
-              <w:rPr>
-                <w:rFonts w:ascii="Arial" w:hAnsi="Arial"/>
-                <w:sz w:val="18"/>
-              </w:rPr>
-              <w:t>Driven</w:t>
-            </w:r>
-            <w:proofErr w:type="spellEnd"/>
-            <w:r>
-              <w:rPr>
-                <w:rFonts w:ascii="Arial" w:hAnsi="Arial"/>
-                <w:sz w:val="18"/>
-              </w:rPr>
-              <w:t xml:space="preserve"> </w:t>
-            </w:r>
-            <w:proofErr w:type="spellStart"/>
-            <w:r>
-              <w:rPr>
-                <w:rFonts w:ascii="Arial" w:hAnsi="Arial"/>
-                <w:sz w:val="18"/>
-              </w:rPr>
-              <w:t>Development</w:t>
-            </w:r>
-            <w:proofErr w:type="spellEnd"/>
+              <w:t>Test Driven Development</w:t>
+            </w:r>
           </w:p>
         </w:tc>
       </w:tr>
@@ -3679,53 +3730,12 @@
                 <w:sz w:val="18"/>
               </w:rPr>
             </w:pPr>
-            <w:proofErr w:type="spellStart"/>
             <w:r>
               <w:rPr>
                 <w:rFonts w:ascii="Arial" w:hAnsi="Arial"/>
                 <w:sz w:val="18"/>
               </w:rPr>
-              <w:t>Spring</w:t>
-            </w:r>
-            <w:proofErr w:type="spellEnd"/>
-            <w:r>
-              <w:rPr>
-                <w:rFonts w:ascii="Arial" w:hAnsi="Arial"/>
-                <w:sz w:val="18"/>
-              </w:rPr>
-              <w:t xml:space="preserve"> </w:t>
-            </w:r>
-            <w:proofErr w:type="spellStart"/>
-            <w:r>
-              <w:rPr>
-                <w:rFonts w:ascii="Arial" w:hAnsi="Arial"/>
-                <w:sz w:val="18"/>
-              </w:rPr>
-              <w:t>Core</w:t>
-            </w:r>
-            <w:proofErr w:type="spellEnd"/>
-            <w:r>
-              <w:rPr>
-                <w:rFonts w:ascii="Arial" w:hAnsi="Arial"/>
-                <w:sz w:val="18"/>
-              </w:rPr>
-              <w:t xml:space="preserve"> (</w:t>
-            </w:r>
-            <w:proofErr w:type="spellStart"/>
-            <w:r>
-              <w:rPr>
-                <w:rFonts w:ascii="Arial" w:hAnsi="Arial"/>
-                <w:sz w:val="18"/>
-              </w:rPr>
-              <w:t>Spring</w:t>
-            </w:r>
-            <w:proofErr w:type="spellEnd"/>
-            <w:r>
-              <w:rPr>
-                <w:rFonts w:ascii="Arial" w:hAnsi="Arial"/>
-                <w:sz w:val="18"/>
-              </w:rPr>
-              <w:t xml:space="preserve"> Source)</w:t>
+              <w:t>Spring Core (Spring Source)</w:t>
             </w:r>
           </w:p>
         </w:tc>
@@ -4004,7 +4014,6 @@
                 <w:b/>
                 <w:sz w:val="18"/>
               </w:rPr>
-              <w:lastRenderedPageBreak/>
               <w:t>2005</w:t>
             </w:r>
           </w:p>
@@ -4069,7 +4078,7 @@
 
 <file path=word/endnotes.xml><?xml version="1.0" encoding="utf-8"?>
 <w:endnotes xmlns:ve="http://schemas.openxmlformats.org/markup-compatibility/2006" xmlns:o="urn:schemas-microsoft-com:office:office" xmlns:r="http://schemas.openxmlformats.org/officeDocument/2006/relationships" xmlns:m="http://schemas.openxmlformats.org/officeDocument/2006/math" xmlns:v="urn:schemas-microsoft-com:vml" xmlns:wp="http://schemas.openxmlformats.org/drawingml/2006/wordprocessingDrawing" xmlns:w10="urn:schemas-microsoft-com:office:word" xmlns:w="http://schemas.openxmlformats.org/wordprocessingml/2006/main" xmlns:wne="http://schemas.microsoft.com/office/word/2006/wordml">
-  <w:endnote w:type="separator" w:id="-1">
+  <w:endnote w:type="separator" w:id="0">
     <w:p>
       <w:pPr>
         <w:spacing w:before="0" w:after="0"/>
@@ -4079,7 +4088,7 @@
       </w:r>
     </w:p>
   </w:endnote>
-  <w:endnote w:type="continuationSeparator" w:id="0">
+  <w:endnote w:type="continuationSeparator" w:id="1">
     <w:p>
       <w:pPr>
         <w:spacing w:before="0" w:after="0"/>
@@ -4117,27 +4126,7 @@
         <w:szCs w:val="14"/>
         <w:lang w:val="en-US"/>
       </w:rPr>
-      <w:t xml:space="preserve">© </w:t>
-    </w:r>
-    <w:proofErr w:type="spellStart"/>
-    <w:r>
-      <w:rPr>
-        <w:rFonts w:ascii="Arial" w:hAnsi="Arial" w:cs="Arial"/>
-        <w:sz w:val="14"/>
-        <w:szCs w:val="14"/>
-        <w:lang w:val="en-US"/>
-      </w:rPr>
-      <w:t>Valtech</w:t>
-    </w:r>
-    <w:proofErr w:type="spellEnd"/>
-    <w:r>
-      <w:rPr>
-        <w:rFonts w:ascii="Arial" w:hAnsi="Arial" w:cs="Arial"/>
-        <w:sz w:val="14"/>
-        <w:szCs w:val="14"/>
-        <w:lang w:val="en-US"/>
-      </w:rPr>
-      <w:t xml:space="preserve"> – All rights reserved - Partial or total copying, editing, forwarding of this documents without authorization of the copyright owner is strictly forbidden.</w:t>
+      <w:t>© Valtech – All rights reserved - Partial or total copying, editing, forwarding of this documents without authorization of the copyright owner is strictly forbidden.</w:t>
     </w:r>
   </w:p>
 </w:ftr>
@@ -4145,7 +4134,7 @@
 
 <file path=word/footnotes.xml><?xml version="1.0" encoding="utf-8"?>
 <w:footnotes xmlns:ve="http://schemas.openxmlformats.org/markup-compatibility/2006" xmlns:o="urn:schemas-microsoft-com:office:office" xmlns:r="http://schemas.openxmlformats.org/officeDocument/2006/relationships" xmlns:m="http://schemas.openxmlformats.org/officeDocument/2006/math" xmlns:v="urn:schemas-microsoft-com:vml" xmlns:wp="http://schemas.openxmlformats.org/drawingml/2006/wordprocessingDrawing" xmlns:w10="urn:schemas-microsoft-com:office:word" xmlns:w="http://schemas.openxmlformats.org/wordprocessingml/2006/main" xmlns:wne="http://schemas.microsoft.com/office/word/2006/wordml">
-  <w:footnote w:type="separator" w:id="-1">
+  <w:footnote w:type="separator" w:id="0">
     <w:p>
       <w:pPr>
         <w:spacing w:before="0" w:after="0"/>
@@ -4155,7 +4144,7 @@
       </w:r>
     </w:p>
   </w:footnote>
-  <w:footnote w:type="continuationSeparator" w:id="0">
+  <w:footnote w:type="continuationSeparator" w:id="1">
     <w:p>
       <w:pPr>
         <w:spacing w:before="0" w:after="0"/>

</xml_diff>

<commit_message>
mise à jour 10/07/2011
</commit_message>
<xml_diff>
--- a/BOURDON UGO - CV Français - Valtech.docx
+++ b/BOURDON UGO - CV Français - Valtech.docx
@@ -1774,6 +1774,16 @@
               </w:rPr>
               <w:t>oppement de composants graphiques « clients lourds » au sein d’un environnement Scala</w:t>
             </w:r>
+            <w:r>
+              <w:rPr>
+                <w:rStyle w:val="apple-style-span"/>
+                <w:rFonts w:ascii="Arial" w:hAnsi="Arial" w:cs="Arial"/>
+                <w:color w:val="333333"/>
+                <w:sz w:val="18"/>
+                <w:szCs w:val="18"/>
+              </w:rPr>
+              <w:t>, intégration de composants html/css/js dans des composants SWT</w:t>
+            </w:r>
           </w:p>
           <w:p>
             <w:pPr>
@@ -1803,6 +1813,16 @@
               </w:rPr>
               <w:t>Construction d’une architecture Scala</w:t>
             </w:r>
+            <w:r>
+              <w:rPr>
+                <w:rStyle w:val="apple-style-span"/>
+                <w:rFonts w:ascii="Arial" w:hAnsi="Arial" w:cs="Arial"/>
+                <w:color w:val="333333"/>
+                <w:sz w:val="18"/>
+                <w:szCs w:val="18"/>
+              </w:rPr>
+              <w:t xml:space="preserve"> (système de traitement d’évènements asynchrones avec « Akka Actor »)</w:t>
+            </w:r>
           </w:p>
           <w:p>
             <w:pPr>
@@ -1902,7 +1922,7 @@
                 <w:szCs w:val="18"/>
                 <w:lang w:val="en-US"/>
               </w:rPr>
-              <w:t>Scala 2.9.0, Maven 3, SWT, TeamCity, SCRUM, XP, Git</w:t>
+              <w:t>Scala 2.9.0</w:t>
             </w:r>
             <w:r>
               <w:rPr>
@@ -1911,7 +1931,34 @@
                 <w:szCs w:val="18"/>
                 <w:lang w:val="en-US"/>
               </w:rPr>
+              <w:t>, JEE 6</w:t>
+            </w:r>
+            <w:r>
+              <w:rPr>
+                <w:rFonts w:ascii="Arial" w:hAnsi="Arial" w:cs="Arial"/>
+                <w:sz w:val="18"/>
+                <w:szCs w:val="18"/>
+                <w:lang w:val="en-US"/>
+              </w:rPr>
+              <w:t>, Maven 3, SWT, TeamCity, SCRUM, XP, Git</w:t>
+            </w:r>
+            <w:r>
+              <w:rPr>
+                <w:rFonts w:ascii="Arial" w:hAnsi="Arial" w:cs="Arial"/>
+                <w:sz w:val="18"/>
+                <w:szCs w:val="18"/>
+                <w:lang w:val="en-US"/>
+              </w:rPr>
               <w:t>, JUnit, ScalaTest</w:t>
+            </w:r>
+            <w:r>
+              <w:rPr>
+                <w:rFonts w:ascii="Arial" w:hAnsi="Arial" w:cs="Arial"/>
+                <w:sz w:val="18"/>
+                <w:szCs w:val="18"/>
+                <w:lang w:val="en-US"/>
+              </w:rPr>
+              <w:t>, Akka (actor)</w:t>
             </w:r>
           </w:p>
         </w:tc>
@@ -3296,6 +3343,7 @@
                 <w:sz w:val="18"/>
                 <w:szCs w:val="18"/>
               </w:rPr>
+              <w:lastRenderedPageBreak/>
               <w:t>Rôle</w:t>
             </w:r>
             <w:r>
@@ -3388,7 +3436,6 @@
                 <w:sz w:val="18"/>
                 <w:szCs w:val="18"/>
               </w:rPr>
-              <w:lastRenderedPageBreak/>
               <w:t>Développement Interface Homme-Machine (IHM)</w:t>
             </w:r>
           </w:p>
@@ -3815,6 +3862,13 @@
               </w:rPr>
               <w:t>JAVA/JEE, Design Pattern</w:t>
             </w:r>
+            <w:r>
+              <w:rPr>
+                <w:rFonts w:ascii="Arial" w:hAnsi="Arial"/>
+                <w:sz w:val="18"/>
+              </w:rPr>
+              <w:t xml:space="preserve"> – formation d’entrée Accenture Technology Solutions</w:t>
+            </w:r>
           </w:p>
         </w:tc>
       </w:tr>
@@ -3884,14 +3938,24 @@
               <w:rPr>
                 <w:rFonts w:ascii="Arial" w:hAnsi="Arial"/>
                 <w:sz w:val="18"/>
+                <w:lang w:val="en-US"/>
               </w:rPr>
             </w:pPr>
             <w:r>
               <w:rPr>
                 <w:rFonts w:ascii="Arial" w:hAnsi="Arial"/>
                 <w:sz w:val="18"/>
+                <w:lang w:val="en-US"/>
               </w:rPr>
               <w:t>JAVA/JEE, SQL, UML</w:t>
+            </w:r>
+            <w:r>
+              <w:rPr>
+                <w:rFonts w:ascii="Arial" w:hAnsi="Arial"/>
+                <w:sz w:val="18"/>
+                <w:lang w:val="en-US"/>
+              </w:rPr>
+              <w:t xml:space="preserve"> – formation initiale IEF2I</w:t>
             </w:r>
           </w:p>
         </w:tc>
@@ -4240,7 +4304,7 @@
         <v:path o:extrusionok="f" gradientshapeok="t" o:connecttype="rect"/>
         <o:lock v:ext="edit" aspectratio="t"/>
       </v:shapetype>
-      <v:shape id="_x0000_i1027" type="#_x0000_t75" style="width:13.7pt;height:12.8pt;visibility:visible;mso-wrap-style:square" o:bullet="t" filled="t">
+      <v:shape id="_x0000_i1033" type="#_x0000_t75" style="width:13.7pt;height:12.8pt;visibility:visible;mso-wrap-style:square" o:bullet="t" filled="t">
         <v:imagedata r:id="rId1" o:title=""/>
       </v:shape>
     </w:pict>

</xml_diff>

<commit_message>
ajout formation TDD Valtech + reference à Akka Actor
</commit_message>
<xml_diff>
--- a/BOURDON UGO - CV Français - Valtech.docx
+++ b/BOURDON UGO - CV Français - Valtech.docx
@@ -689,6 +689,14 @@
               </w:rPr>
               <w:t>Spring (core, web), Hibernate, JUnit</w:t>
             </w:r>
+            <w:r>
+              <w:rPr>
+                <w:rFonts w:ascii="Arial" w:hAnsi="Arial" w:cs="Arial"/>
+                <w:sz w:val="18"/>
+                <w:lang w:val="en-GB"/>
+              </w:rPr>
+              <w:t>, Akka (Actor scala)</w:t>
+            </w:r>
           </w:p>
         </w:tc>
       </w:tr>
@@ -3671,7 +3679,7 @@
                 <w:b/>
                 <w:sz w:val="18"/>
               </w:rPr>
-              <w:t>2010</w:t>
+              <w:t>2011</w:t>
             </w:r>
           </w:p>
         </w:tc>
@@ -3697,14 +3705,101 @@
               <w:rPr>
                 <w:rFonts w:ascii="Arial" w:hAnsi="Arial"/>
                 <w:sz w:val="18"/>
+                <w:lang w:val="en-US"/>
               </w:rPr>
             </w:pPr>
             <w:r>
               <w:rPr>
                 <w:rFonts w:ascii="Arial" w:hAnsi="Arial"/>
                 <w:sz w:val="18"/>
+                <w:lang w:val="en-US"/>
+              </w:rPr>
+              <w:t>Test Driven Development (Valtech Training)</w:t>
+            </w:r>
+          </w:p>
+        </w:tc>
+      </w:tr>
+      <w:tr>
+        <w:tblPrEx>
+          <w:tblBorders>
+            <w:bottom w:val="none" w:sz="0" w:space="0" w:color="auto"/>
+          </w:tblBorders>
+        </w:tblPrEx>
+        <w:trPr>
+          <w:jc w:val="center"/>
+        </w:trPr>
+        <w:tc>
+          <w:tcPr>
+            <w:tcW w:w="3419" w:type="dxa"/>
+            <w:gridSpan w:val="2"/>
+            <w:tcBorders>
+              <w:top w:val="single" w:sz="4" w:space="0" w:color="000000" w:themeColor="text1"/>
+              <w:left w:val="single" w:sz="4" w:space="0" w:color="000000" w:themeColor="text1"/>
+              <w:bottom w:val="single" w:sz="4" w:space="0" w:color="000000" w:themeColor="text1"/>
+              <w:right w:val="single" w:sz="4" w:space="0" w:color="000000" w:themeColor="text1"/>
+            </w:tcBorders>
+          </w:tcPr>
+          <w:p>
+            <w:pPr>
+              <w:tabs>
+                <w:tab w:val="left" w:pos="5065"/>
+                <w:tab w:val="right" w:pos="9584"/>
+              </w:tabs>
+              <w:spacing w:before="40" w:after="0"/>
+              <w:ind w:left="0"/>
+              <w:rPr>
+                <w:rFonts w:ascii="Arial" w:hAnsi="Arial"/>
+                <w:b/>
+                <w:sz w:val="18"/>
+              </w:rPr>
+            </w:pPr>
+            <w:r>
+              <w:rPr>
+                <w:rFonts w:ascii="Arial" w:hAnsi="Arial"/>
+                <w:b/>
+                <w:sz w:val="18"/>
+              </w:rPr>
+              <w:t>2010</w:t>
+            </w:r>
+          </w:p>
+        </w:tc>
+        <w:tc>
+          <w:tcPr>
+            <w:tcW w:w="6797" w:type="dxa"/>
+            <w:gridSpan w:val="2"/>
+            <w:tcBorders>
+              <w:top w:val="single" w:sz="4" w:space="0" w:color="000000" w:themeColor="text1"/>
+              <w:left w:val="single" w:sz="4" w:space="0" w:color="000000" w:themeColor="text1"/>
+              <w:bottom w:val="single" w:sz="4" w:space="0" w:color="000000" w:themeColor="text1"/>
+              <w:right w:val="single" w:sz="4" w:space="0" w:color="000000" w:themeColor="text1"/>
+            </w:tcBorders>
+          </w:tcPr>
+          <w:p>
+            <w:pPr>
+              <w:tabs>
+                <w:tab w:val="left" w:pos="5065"/>
+                <w:tab w:val="right" w:pos="9584"/>
+              </w:tabs>
+              <w:spacing w:before="40" w:after="0"/>
+              <w:ind w:left="113"/>
+              <w:rPr>
+                <w:rFonts w:ascii="Arial" w:hAnsi="Arial"/>
+                <w:sz w:val="18"/>
+              </w:rPr>
+            </w:pPr>
+            <w:r>
+              <w:rPr>
+                <w:rFonts w:ascii="Arial" w:hAnsi="Arial"/>
+                <w:sz w:val="18"/>
               </w:rPr>
               <w:t>Test Driven Development</w:t>
+            </w:r>
+            <w:r>
+              <w:rPr>
+                <w:rFonts w:ascii="Arial" w:hAnsi="Arial"/>
+                <w:sz w:val="18"/>
+              </w:rPr>
+              <w:t xml:space="preserve"> (AgilBee)</w:t>
             </w:r>
           </w:p>
         </w:tc>
@@ -4304,7 +4399,7 @@
         <v:path o:extrusionok="f" gradientshapeok="t" o:connecttype="rect"/>
         <o:lock v:ext="edit" aspectratio="t"/>
       </v:shapetype>
-      <v:shape id="_x0000_i1033" type="#_x0000_t75" style="width:13.7pt;height:12.8pt;visibility:visible;mso-wrap-style:square" o:bullet="t" filled="t">
+      <v:shape id="_x0000_i1027" type="#_x0000_t75" style="width:13.7pt;height:12.8pt;visibility:visible;mso-wrap-style:square" o:bullet="t" filled="t">
         <v:imagedata r:id="rId1" o:title=""/>
       </v:shape>
     </w:pict>

</xml_diff>

<commit_message>
ajout environnement de dev + rôle Scrum Team Member
</commit_message>
<xml_diff>
--- a/BOURDON UGO - CV Français - Valtech.docx
+++ b/BOURDON UGO - CV Français - Valtech.docx
@@ -759,6 +759,24 @@
               <w:t>Méthodologies AGILE</w:t>
             </w:r>
           </w:p>
+          <w:p>
+            <w:pPr>
+              <w:snapToGrid w:val="0"/>
+              <w:spacing w:before="60" w:after="60"/>
+              <w:ind w:left="858"/>
+              <w:rPr>
+                <w:rFonts w:ascii="Arial" w:hAnsi="Arial" w:cs="Arial"/>
+                <w:sz w:val="18"/>
+              </w:rPr>
+            </w:pPr>
+            <w:r>
+              <w:rPr>
+                <w:rFonts w:ascii="Arial" w:hAnsi="Arial" w:cs="Arial"/>
+                <w:sz w:val="18"/>
+              </w:rPr>
+              <w:t>Environnement de développement</w:t>
+            </w:r>
+          </w:p>
         </w:tc>
         <w:tc>
           <w:tcPr>
@@ -818,6 +836,30 @@
                 <w:lang w:val="en-US"/>
               </w:rPr>
               <w:t>, XP</w:t>
+            </w:r>
+          </w:p>
+          <w:p>
+            <w:pPr>
+              <w:tabs>
+                <w:tab w:val="left" w:pos="1855"/>
+              </w:tabs>
+              <w:snapToGrid w:val="0"/>
+              <w:spacing w:before="60" w:after="60"/>
+              <w:ind w:left="34"/>
+              <w:jc w:val="both"/>
+              <w:rPr>
+                <w:rFonts w:ascii="Arial" w:hAnsi="Arial" w:cs="Arial"/>
+                <w:sz w:val="18"/>
+                <w:lang w:val="en-US"/>
+              </w:rPr>
+            </w:pPr>
+            <w:r>
+              <w:rPr>
+                <w:rFonts w:ascii="Arial" w:hAnsi="Arial" w:cs="Arial"/>
+                <w:sz w:val="18"/>
+                <w:lang w:val="en-US"/>
+              </w:rPr>
+              <w:t>Eclipse, IntelliJ idea</w:t>
             </w:r>
           </w:p>
         </w:tc>
@@ -1704,6 +1746,14 @@
               </w:rPr>
               <w:t>Développeur, concepteur, testeur</w:t>
             </w:r>
+            <w:r>
+              <w:rPr>
+                <w:rFonts w:ascii="Arial" w:hAnsi="Arial" w:cs="Arial"/>
+                <w:sz w:val="18"/>
+                <w:szCs w:val="18"/>
+              </w:rPr>
+              <w:t>, Scrum Team member</w:t>
+            </w:r>
           </w:p>
           <w:p>
             <w:pPr>
@@ -2159,6 +2209,14 @@
                 <w:szCs w:val="18"/>
               </w:rPr>
               <w:t>Développeur, concepteur, testeur</w:t>
+            </w:r>
+            <w:r>
+              <w:rPr>
+                <w:rFonts w:ascii="Arial" w:hAnsi="Arial" w:cs="Arial"/>
+                <w:sz w:val="18"/>
+                <w:szCs w:val="18"/>
+              </w:rPr>
+              <w:t>, Scrum team member</w:t>
             </w:r>
           </w:p>
           <w:p>
@@ -4399,7 +4457,7 @@
         <v:path o:extrusionok="f" gradientshapeok="t" o:connecttype="rect"/>
         <o:lock v:ext="edit" aspectratio="t"/>
       </v:shapetype>
-      <v:shape id="_x0000_i1027" type="#_x0000_t75" style="width:13.7pt;height:12.8pt;visibility:visible;mso-wrap-style:square" o:bullet="t" filled="t">
+      <v:shape id="_x0000_i1028" type="#_x0000_t75" style="width:13.7pt;height:12.8pt;visibility:visible;mso-wrap-style:square" o:bullet="t" filled="t">
         <v:imagedata r:id="rId1" o:title=""/>
       </v:shape>
     </w:pict>

</xml_diff>

<commit_message>
4 ans d'xp + formation hibernate
</commit_message>
<xml_diff>
--- a/BOURDON UGO - CV Français - Valtech.docx
+++ b/BOURDON UGO - CV Français - Valtech.docx
@@ -4,7 +4,7 @@
   <w:body>
     <w:tbl>
       <w:tblPr>
-        <w:tblStyle w:val="Grilledutableau"/>
+        <w:tblStyle w:val="TableGrid"/>
         <w:tblW w:w="10739" w:type="dxa"/>
         <w:jc w:val="center"/>
         <w:tblBorders>
@@ -155,7 +155,7 @@
           </w:tcPr>
           <w:p>
             <w:pPr>
-              <w:pStyle w:val="Titre2"/>
+              <w:pStyle w:val="Heading2"/>
               <w:widowControl w:val="0"/>
               <w:numPr>
                 <w:ilvl w:val="1"/>
@@ -185,7 +185,15 @@
                 <w:sz w:val="24"/>
                 <w:szCs w:val="24"/>
               </w:rPr>
-              <w:t>3 ans</w:t>
+              <w:t>4</w:t>
+            </w:r>
+            <w:r>
+              <w:rPr>
+                <w:b w:val="0"/>
+                <w:sz w:val="24"/>
+                <w:szCs w:val="24"/>
+              </w:rPr>
+              <w:t xml:space="preserve"> ans</w:t>
             </w:r>
             <w:r>
               <w:rPr>
@@ -209,7 +217,7 @@
           </w:tcPr>
           <w:p>
             <w:pPr>
-              <w:pStyle w:val="Corpsdetexte"/>
+              <w:pStyle w:val="BodyText"/>
               <w:spacing w:before="240" w:after="0"/>
               <w:ind w:left="142"/>
               <w:rPr>
@@ -318,7 +326,7 @@
           </w:tcPr>
           <w:p>
             <w:pPr>
-              <w:pStyle w:val="Corpsdetexte"/>
+              <w:pStyle w:val="BodyText"/>
               <w:spacing w:before="0" w:after="0"/>
               <w:ind w:left="142" w:right="202"/>
               <w:rPr>
@@ -346,7 +354,7 @@
           </w:p>
           <w:p>
             <w:pPr>
-              <w:pStyle w:val="Corpsdetexte"/>
+              <w:pStyle w:val="BodyText"/>
               <w:spacing w:before="0" w:after="0"/>
               <w:ind w:left="142" w:right="202"/>
               <w:rPr>
@@ -357,7 +365,19 @@
               <w:rPr>
                 <w:sz w:val="18"/>
               </w:rPr>
-              <w:t>Son intérêt pour les bonnes pratiques de code et de gestion de projet (AGILE, Lean), son envie de progression constante et sa facilité au travail en équipe font d’Ugo un collaborateur visant la réussite, sur le long terme, des projets auxquels il participe.</w:t>
+              <w:t>Son intérêt pour les bonnes pratiques de code</w:t>
+            </w:r>
+            <w:r>
+              <w:rPr>
+                <w:sz w:val="18"/>
+              </w:rPr>
+              <w:t xml:space="preserve"> (eXtreme programming)</w:t>
+            </w:r>
+            <w:r>
+              <w:rPr>
+                <w:sz w:val="18"/>
+              </w:rPr>
+              <w:t xml:space="preserve"> et de gestion de projet (AGILE, Lean), son envie de progression constante et sa facilité au travail en équipe font d’Ugo un collaborateur visant la réussite, sur le long terme, des projets auxquels il participe.</w:t>
             </w:r>
           </w:p>
         </w:tc>
@@ -687,7 +707,7 @@
                 <w:sz w:val="18"/>
                 <w:lang w:val="en-GB"/>
               </w:rPr>
-              <w:t>Spring (core, web), Hibernate, JUnit</w:t>
+              <w:t>Spring (core,</w:t>
             </w:r>
             <w:r>
               <w:rPr>
@@ -695,7 +715,23 @@
                 <w:sz w:val="18"/>
                 <w:lang w:val="en-GB"/>
               </w:rPr>
+              <w:t>web), Hibernate, JUnit</w:t>
+            </w:r>
+            <w:r>
+              <w:rPr>
+                <w:rFonts w:ascii="Arial" w:hAnsi="Arial" w:cs="Arial"/>
+                <w:sz w:val="18"/>
+                <w:lang w:val="en-GB"/>
+              </w:rPr>
               <w:t>, Akka (Actor scala)</w:t>
+            </w:r>
+            <w:r>
+              <w:rPr>
+                <w:rFonts w:ascii="Arial" w:hAnsi="Arial" w:cs="Arial"/>
+                <w:sz w:val="18"/>
+                <w:lang w:val="en-GB"/>
+              </w:rPr>
+              <w:t>, Mockito, ScalaTest, Harmcrest</w:t>
             </w:r>
           </w:p>
         </w:tc>
@@ -803,7 +839,23 @@
                 <w:sz w:val="18"/>
                 <w:lang w:val="en-US"/>
               </w:rPr>
-              <w:t>Windows, Linux</w:t>
+              <w:t xml:space="preserve">Windows, </w:t>
+            </w:r>
+            <w:r>
+              <w:rPr>
+                <w:rFonts w:ascii="Arial" w:hAnsi="Arial" w:cs="Arial"/>
+                <w:sz w:val="18"/>
+                <w:lang w:val="en-US"/>
+              </w:rPr>
+              <w:t>GNU/</w:t>
+            </w:r>
+            <w:r>
+              <w:rPr>
+                <w:rFonts w:ascii="Arial" w:hAnsi="Arial" w:cs="Arial"/>
+                <w:sz w:val="18"/>
+                <w:lang w:val="en-US"/>
+              </w:rPr>
+              <w:t>Linux</w:t>
             </w:r>
           </w:p>
           <w:p>
@@ -835,7 +887,31 @@
                 <w:sz w:val="18"/>
                 <w:lang w:val="en-US"/>
               </w:rPr>
-              <w:t>, XP</w:t>
+              <w:t xml:space="preserve">, </w:t>
+            </w:r>
+            <w:r>
+              <w:rPr>
+                <w:rFonts w:ascii="Arial" w:hAnsi="Arial" w:cs="Arial"/>
+                <w:sz w:val="18"/>
+                <w:lang w:val="en-US"/>
+              </w:rPr>
+              <w:t>e</w:t>
+            </w:r>
+            <w:r>
+              <w:rPr>
+                <w:rFonts w:ascii="Arial" w:hAnsi="Arial" w:cs="Arial"/>
+                <w:sz w:val="18"/>
+                <w:lang w:val="en-US"/>
+              </w:rPr>
+              <w:t>X</w:t>
+            </w:r>
+            <w:r>
+              <w:rPr>
+                <w:rFonts w:ascii="Arial" w:hAnsi="Arial" w:cs="Arial"/>
+                <w:sz w:val="18"/>
+                <w:lang w:val="en-US"/>
+              </w:rPr>
+              <w:t>treme programming</w:t>
             </w:r>
           </w:p>
           <w:p>
@@ -1507,7 +1583,7 @@
     </w:p>
     <w:tbl>
       <w:tblPr>
-        <w:tblStyle w:val="Grilledutableau"/>
+        <w:tblStyle w:val="TableGrid"/>
         <w:tblW w:w="0" w:type="auto"/>
         <w:jc w:val="center"/>
         <w:tblBorders>
@@ -1752,7 +1828,23 @@
                 <w:sz w:val="18"/>
                 <w:szCs w:val="18"/>
               </w:rPr>
-              <w:t>, Scrum Team member</w:t>
+              <w:t xml:space="preserve">, Scrum </w:t>
+            </w:r>
+            <w:r>
+              <w:rPr>
+                <w:rFonts w:ascii="Arial" w:hAnsi="Arial" w:cs="Arial"/>
+                <w:sz w:val="18"/>
+                <w:szCs w:val="18"/>
+              </w:rPr>
+              <w:t>t</w:t>
+            </w:r>
+            <w:r>
+              <w:rPr>
+                <w:rFonts w:ascii="Arial" w:hAnsi="Arial" w:cs="Arial"/>
+                <w:sz w:val="18"/>
+                <w:szCs w:val="18"/>
+              </w:rPr>
+              <w:t>eam member</w:t>
             </w:r>
           </w:p>
           <w:p>
@@ -1939,7 +2031,6 @@
                 <w:rFonts w:ascii="Arial" w:hAnsi="Arial" w:cs="Arial"/>
                 <w:sz w:val="18"/>
                 <w:szCs w:val="18"/>
-                <w:lang w:val="en-US"/>
               </w:rPr>
             </w:pPr>
             <w:r>
@@ -1949,45 +2040,22 @@
                 <w:color w:val="FF9900"/>
                 <w:sz w:val="18"/>
                 <w:szCs w:val="18"/>
-                <w:lang w:val="en-US"/>
-              </w:rPr>
-              <w:t>Technologies</w:t>
-            </w:r>
-            <w:r>
-              <w:rPr>
-                <w:rFonts w:ascii="Arial" w:hAnsi="Arial" w:cs="Arial"/>
-                <w:b/>
-                <w:color w:val="FF9900"/>
-                <w:sz w:val="18"/>
-                <w:szCs w:val="18"/>
-                <w:lang w:val="en-US"/>
-              </w:rPr>
-              <w:t> </w:t>
-            </w:r>
-            <w:r>
-              <w:rPr>
-                <w:rFonts w:ascii="Arial" w:hAnsi="Arial" w:cs="Arial"/>
-                <w:sz w:val="18"/>
-                <w:szCs w:val="18"/>
-                <w:lang w:val="en-US"/>
-              </w:rPr>
-              <w:t xml:space="preserve">: </w:t>
-            </w:r>
-            <w:r>
-              <w:rPr>
-                <w:rFonts w:ascii="Arial" w:hAnsi="Arial" w:cs="Arial"/>
-                <w:sz w:val="18"/>
-                <w:szCs w:val="18"/>
-                <w:lang w:val="en-US"/>
-              </w:rPr>
-              <w:t>Scala 2.9.0</w:t>
-            </w:r>
-            <w:r>
-              <w:rPr>
-                <w:rFonts w:ascii="Arial" w:hAnsi="Arial" w:cs="Arial"/>
-                <w:sz w:val="18"/>
-                <w:szCs w:val="18"/>
-                <w:lang w:val="en-US"/>
+              </w:rPr>
+              <w:t>Technologies </w:t>
+            </w:r>
+            <w:r>
+              <w:rPr>
+                <w:rFonts w:ascii="Arial" w:hAnsi="Arial" w:cs="Arial"/>
+                <w:sz w:val="18"/>
+                <w:szCs w:val="18"/>
+              </w:rPr>
+              <w:t>: Scala 2.9.0</w:t>
+            </w:r>
+            <w:r>
+              <w:rPr>
+                <w:rFonts w:ascii="Arial" w:hAnsi="Arial" w:cs="Arial"/>
+                <w:sz w:val="18"/>
+                <w:szCs w:val="18"/>
               </w:rPr>
               <w:t>, JEE 6</w:t>
             </w:r>
@@ -1996,16 +2064,62 @@
                 <w:rFonts w:ascii="Arial" w:hAnsi="Arial" w:cs="Arial"/>
                 <w:sz w:val="18"/>
                 <w:szCs w:val="18"/>
-                <w:lang w:val="en-US"/>
-              </w:rPr>
-              <w:t>, Maven 3, SWT, TeamCity, SCRUM, XP, Git</w:t>
-            </w:r>
-            <w:r>
-              <w:rPr>
-                <w:rFonts w:ascii="Arial" w:hAnsi="Arial" w:cs="Arial"/>
-                <w:sz w:val="18"/>
-                <w:szCs w:val="18"/>
-                <w:lang w:val="en-US"/>
+              </w:rPr>
+              <w:t>, Maven 3, SWT</w:t>
+            </w:r>
+            <w:r>
+              <w:rPr>
+                <w:rFonts w:ascii="Arial" w:hAnsi="Arial" w:cs="Arial"/>
+                <w:sz w:val="18"/>
+                <w:szCs w:val="18"/>
+              </w:rPr>
+              <w:t xml:space="preserve"> 3.</w:t>
+            </w:r>
+            <w:r>
+              <w:rPr>
+                <w:rFonts w:ascii="Arial" w:hAnsi="Arial" w:cs="Arial"/>
+                <w:sz w:val="18"/>
+                <w:szCs w:val="18"/>
+              </w:rPr>
+              <w:t>7</w:t>
+            </w:r>
+            <w:r>
+              <w:rPr>
+                <w:rFonts w:ascii="Arial" w:hAnsi="Arial" w:cs="Arial"/>
+                <w:sz w:val="18"/>
+                <w:szCs w:val="18"/>
+              </w:rPr>
+              <w:t xml:space="preserve">, TeamCity, SCRUM, </w:t>
+            </w:r>
+            <w:r>
+              <w:rPr>
+                <w:rFonts w:ascii="Arial" w:hAnsi="Arial" w:cs="Arial"/>
+                <w:sz w:val="18"/>
+                <w:szCs w:val="18"/>
+              </w:rPr>
+              <w:t>eXtreme programming</w:t>
+            </w:r>
+            <w:r>
+              <w:rPr>
+                <w:rFonts w:ascii="Arial" w:hAnsi="Arial" w:cs="Arial"/>
+                <w:sz w:val="18"/>
+                <w:szCs w:val="18"/>
+              </w:rPr>
+              <w:t>, Git</w:t>
+            </w:r>
+            <w:r>
+              <w:rPr>
+                <w:rFonts w:ascii="Arial" w:hAnsi="Arial" w:cs="Arial"/>
+                <w:sz w:val="18"/>
+                <w:szCs w:val="18"/>
+              </w:rPr>
+              <w:t>(Github)</w:t>
+            </w:r>
+            <w:r>
+              <w:rPr>
+                <w:rFonts w:ascii="Arial" w:hAnsi="Arial" w:cs="Arial"/>
+                <w:sz w:val="18"/>
+                <w:szCs w:val="18"/>
               </w:rPr>
               <w:t>, JUnit, ScalaTest</w:t>
             </w:r>
@@ -2014,7 +2128,6 @@
                 <w:rFonts w:ascii="Arial" w:hAnsi="Arial" w:cs="Arial"/>
                 <w:sz w:val="18"/>
                 <w:szCs w:val="18"/>
-                <w:lang w:val="en-US"/>
               </w:rPr>
               <w:t>, Akka (actor)</w:t>
             </w:r>
@@ -3694,6 +3807,15 @@
               </w:rPr>
               <w:t xml:space="preserve"> Formations</w:t>
             </w:r>
+            <w:r>
+              <w:rPr>
+                <w:rFonts w:ascii="Arial" w:hAnsi="Arial" w:cs="Arial"/>
+                <w:sz w:val="22"/>
+                <w:szCs w:val="22"/>
+                <w:u w:val="single" w:color="000000" w:themeColor="text1"/>
+              </w:rPr>
+              <w:t xml:space="preserve"> suivies</w:t>
+            </w:r>
           </w:p>
         </w:tc>
       </w:tr>
@@ -3772,7 +3894,7 @@
                 <w:sz w:val="18"/>
                 <w:lang w:val="en-US"/>
               </w:rPr>
-              <w:t>Test Driven Development (Valtech Training)</w:t>
+              <w:t>Hibernate (Valtech Training)</w:t>
             </w:r>
           </w:p>
         </w:tc>
@@ -3817,7 +3939,7 @@
                 <w:b/>
                 <w:sz w:val="18"/>
               </w:rPr>
-              <w:t>2010</w:t>
+              <w:t>2011</w:t>
             </w:r>
           </w:p>
         </w:tc>
@@ -3843,21 +3965,16 @@
               <w:rPr>
                 <w:rFonts w:ascii="Arial" w:hAnsi="Arial"/>
                 <w:sz w:val="18"/>
+                <w:lang w:val="en-US"/>
               </w:rPr>
             </w:pPr>
             <w:r>
               <w:rPr>
                 <w:rFonts w:ascii="Arial" w:hAnsi="Arial"/>
                 <w:sz w:val="18"/>
-              </w:rPr>
-              <w:t>Test Driven Development</w:t>
-            </w:r>
-            <w:r>
-              <w:rPr>
-                <w:rFonts w:ascii="Arial" w:hAnsi="Arial"/>
-                <w:sz w:val="18"/>
-              </w:rPr>
-              <w:t xml:space="preserve"> (AgilBee)</w:t>
+                <w:lang w:val="en-US"/>
+              </w:rPr>
+              <w:t>Test Driven Development (Valtech Training)</w:t>
             </w:r>
           </w:p>
         </w:tc>
@@ -3935,7 +4052,14 @@
                 <w:rFonts w:ascii="Arial" w:hAnsi="Arial"/>
                 <w:sz w:val="18"/>
               </w:rPr>
-              <w:t>Spring Core (Spring Source)</w:t>
+              <w:t>Test Driven Development</w:t>
+            </w:r>
+            <w:r>
+              <w:rPr>
+                <w:rFonts w:ascii="Arial" w:hAnsi="Arial"/>
+                <w:sz w:val="18"/>
+              </w:rPr>
+              <w:t xml:space="preserve"> (AgilBee)</w:t>
             </w:r>
           </w:p>
         </w:tc>
@@ -3980,7 +4104,7 @@
                 <w:b/>
                 <w:sz w:val="18"/>
               </w:rPr>
-              <w:t>2008</w:t>
+              <w:t>2010</w:t>
             </w:r>
           </w:p>
         </w:tc>
@@ -4013,14 +4137,7 @@
                 <w:rFonts w:ascii="Arial" w:hAnsi="Arial"/>
                 <w:sz w:val="18"/>
               </w:rPr>
-              <w:t>JAVA/JEE, Design Pattern</w:t>
-            </w:r>
-            <w:r>
-              <w:rPr>
-                <w:rFonts w:ascii="Arial" w:hAnsi="Arial"/>
-                <w:sz w:val="18"/>
-              </w:rPr>
-              <w:t xml:space="preserve"> – formation d’entrée Accenture Technology Solutions</w:t>
+              <w:t>Spring Core (Spring Source)</w:t>
             </w:r>
           </w:p>
         </w:tc>
@@ -4065,7 +4182,7 @@
                 <w:b/>
                 <w:sz w:val="18"/>
               </w:rPr>
-              <w:t>2007</w:t>
+              <w:t>2008</w:t>
             </w:r>
           </w:p>
         </w:tc>
@@ -4091,24 +4208,21 @@
               <w:rPr>
                 <w:rFonts w:ascii="Arial" w:hAnsi="Arial"/>
                 <w:sz w:val="18"/>
-                <w:lang w:val="en-US"/>
               </w:rPr>
             </w:pPr>
             <w:r>
               <w:rPr>
                 <w:rFonts w:ascii="Arial" w:hAnsi="Arial"/>
                 <w:sz w:val="18"/>
-                <w:lang w:val="en-US"/>
-              </w:rPr>
-              <w:t>JAVA/JEE, SQL, UML</w:t>
+              </w:rPr>
+              <w:t>JAVA/JEE, Design Pattern</w:t>
             </w:r>
             <w:r>
               <w:rPr>
                 <w:rFonts w:ascii="Arial" w:hAnsi="Arial"/>
                 <w:sz w:val="18"/>
-                <w:lang w:val="en-US"/>
-              </w:rPr>
-              <w:t xml:space="preserve"> – formation initiale IEF2I</w:t>
+              </w:rPr>
+              <w:t xml:space="preserve"> – formation d’entrée Accenture Technology Solutions</w:t>
             </w:r>
           </w:p>
         </w:tc>
@@ -4153,7 +4267,7 @@
                 <w:b/>
                 <w:sz w:val="18"/>
               </w:rPr>
-              <w:t>2006</w:t>
+              <w:t>2007</w:t>
             </w:r>
           </w:p>
         </w:tc>
@@ -4179,14 +4293,24 @@
               <w:rPr>
                 <w:rFonts w:ascii="Arial" w:hAnsi="Arial"/>
                 <w:sz w:val="18"/>
+                <w:lang w:val="en-US"/>
               </w:rPr>
             </w:pPr>
             <w:r>
               <w:rPr>
                 <w:rFonts w:ascii="Arial" w:hAnsi="Arial"/>
                 <w:sz w:val="18"/>
-              </w:rPr>
-              <w:t>Master I Physique Fondamentale</w:t>
+                <w:lang w:val="en-US"/>
+              </w:rPr>
+              <w:t>JAVA/JEE, SQL, UML</w:t>
+            </w:r>
+            <w:r>
+              <w:rPr>
+                <w:rFonts w:ascii="Arial" w:hAnsi="Arial"/>
+                <w:sz w:val="18"/>
+                <w:lang w:val="en-US"/>
+              </w:rPr>
+              <w:t xml:space="preserve"> – formation initiale IEF2I</w:t>
             </w:r>
           </w:p>
         </w:tc>
@@ -4231,6 +4355,84 @@
                 <w:b/>
                 <w:sz w:val="18"/>
               </w:rPr>
+              <w:t>2006</w:t>
+            </w:r>
+          </w:p>
+        </w:tc>
+        <w:tc>
+          <w:tcPr>
+            <w:tcW w:w="6797" w:type="dxa"/>
+            <w:gridSpan w:val="2"/>
+            <w:tcBorders>
+              <w:top w:val="single" w:sz="4" w:space="0" w:color="000000" w:themeColor="text1"/>
+              <w:left w:val="single" w:sz="4" w:space="0" w:color="000000" w:themeColor="text1"/>
+              <w:bottom w:val="single" w:sz="4" w:space="0" w:color="000000" w:themeColor="text1"/>
+              <w:right w:val="single" w:sz="4" w:space="0" w:color="000000" w:themeColor="text1"/>
+            </w:tcBorders>
+          </w:tcPr>
+          <w:p>
+            <w:pPr>
+              <w:tabs>
+                <w:tab w:val="left" w:pos="5065"/>
+                <w:tab w:val="right" w:pos="9584"/>
+              </w:tabs>
+              <w:spacing w:before="40" w:after="0"/>
+              <w:ind w:left="113"/>
+              <w:rPr>
+                <w:rFonts w:ascii="Arial" w:hAnsi="Arial"/>
+                <w:sz w:val="18"/>
+              </w:rPr>
+            </w:pPr>
+            <w:r>
+              <w:rPr>
+                <w:rFonts w:ascii="Arial" w:hAnsi="Arial"/>
+                <w:sz w:val="18"/>
+              </w:rPr>
+              <w:t>Master I Physique Fondamentale</w:t>
+            </w:r>
+          </w:p>
+        </w:tc>
+      </w:tr>
+      <w:tr>
+        <w:tblPrEx>
+          <w:tblBorders>
+            <w:bottom w:val="none" w:sz="0" w:space="0" w:color="auto"/>
+          </w:tblBorders>
+        </w:tblPrEx>
+        <w:trPr>
+          <w:jc w:val="center"/>
+        </w:trPr>
+        <w:tc>
+          <w:tcPr>
+            <w:tcW w:w="3419" w:type="dxa"/>
+            <w:gridSpan w:val="2"/>
+            <w:tcBorders>
+              <w:top w:val="single" w:sz="4" w:space="0" w:color="000000" w:themeColor="text1"/>
+              <w:left w:val="single" w:sz="4" w:space="0" w:color="000000" w:themeColor="text1"/>
+              <w:bottom w:val="single" w:sz="4" w:space="0" w:color="000000" w:themeColor="text1"/>
+              <w:right w:val="single" w:sz="4" w:space="0" w:color="000000" w:themeColor="text1"/>
+            </w:tcBorders>
+          </w:tcPr>
+          <w:p>
+            <w:pPr>
+              <w:tabs>
+                <w:tab w:val="left" w:pos="5065"/>
+                <w:tab w:val="right" w:pos="9584"/>
+              </w:tabs>
+              <w:spacing w:before="40" w:after="0"/>
+              <w:ind w:left="0"/>
+              <w:rPr>
+                <w:rFonts w:ascii="Arial" w:hAnsi="Arial"/>
+                <w:b/>
+                <w:sz w:val="18"/>
+              </w:rPr>
+            </w:pPr>
+            <w:r>
+              <w:rPr>
+                <w:rFonts w:ascii="Arial" w:hAnsi="Arial"/>
+                <w:b/>
+                <w:sz w:val="18"/>
+              </w:rPr>
               <w:t>2005</w:t>
             </w:r>
           </w:p>
@@ -4322,7 +4524,7 @@
 <w:ftr xmlns:ve="http://schemas.openxmlformats.org/markup-compatibility/2006" xmlns:o="urn:schemas-microsoft-com:office:office" xmlns:r="http://schemas.openxmlformats.org/officeDocument/2006/relationships" xmlns:m="http://schemas.openxmlformats.org/officeDocument/2006/math" xmlns:v="urn:schemas-microsoft-com:vml" xmlns:wp="http://schemas.openxmlformats.org/drawingml/2006/wordprocessingDrawing" xmlns:w10="urn:schemas-microsoft-com:office:word" xmlns:w="http://schemas.openxmlformats.org/wordprocessingml/2006/main" xmlns:wne="http://schemas.microsoft.com/office/word/2006/wordml">
   <w:p>
     <w:pPr>
-      <w:pStyle w:val="Pieddepage"/>
+      <w:pStyle w:val="Footer"/>
       <w:tabs>
         <w:tab w:val="clear" w:pos="4536"/>
         <w:tab w:val="clear" w:pos="9072"/>
@@ -4457,7 +4659,7 @@
         <v:path o:extrusionok="f" gradientshapeok="t" o:connecttype="rect"/>
         <o:lock v:ext="edit" aspectratio="t"/>
       </v:shapetype>
-      <v:shape id="_x0000_i1028" type="#_x0000_t75" style="width:13.7pt;height:12.8pt;visibility:visible;mso-wrap-style:square" o:bullet="t" filled="t">
+      <v:shape id="_x0000_i1026" type="#_x0000_t75" style="width:13.7pt;height:12.8pt;visibility:visible;mso-wrap-style:square" o:bullet="t" filled="t">
         <v:imagedata r:id="rId1" o:title=""/>
       </v:shape>
     </w:pict>
@@ -5787,11 +5989,11 @@
       <w:szCs w:val="24"/>
     </w:rPr>
   </w:style>
-  <w:style w:type="paragraph" w:styleId="Titre1">
+  <w:style w:type="paragraph" w:styleId="Heading1">
     <w:name w:val="heading 1"/>
     <w:basedOn w:val="Normal"/>
     <w:next w:val="Normal"/>
-    <w:link w:val="Titre1Car"/>
+    <w:link w:val="Heading1Char"/>
     <w:qFormat/>
     <w:rsid w:val="000F08CC"/>
     <w:pPr>
@@ -5808,11 +6010,11 @@
       <w:szCs w:val="32"/>
     </w:rPr>
   </w:style>
-  <w:style w:type="paragraph" w:styleId="Titre2">
+  <w:style w:type="paragraph" w:styleId="Heading2">
     <w:name w:val="heading 2"/>
     <w:basedOn w:val="Normal"/>
     <w:next w:val="Normal"/>
-    <w:link w:val="Titre2Car"/>
+    <w:link w:val="Heading2Char"/>
     <w:qFormat/>
     <w:rsid w:val="000F08CC"/>
     <w:pPr>
@@ -5830,13 +6032,13 @@
       <w:szCs w:val="28"/>
     </w:rPr>
   </w:style>
-  <w:style w:type="character" w:default="1" w:styleId="Policepardfaut">
+  <w:style w:type="character" w:default="1" w:styleId="DefaultParagraphFont">
     <w:name w:val="Default Paragraph Font"/>
     <w:uiPriority w:val="1"/>
     <w:semiHidden/>
     <w:unhideWhenUsed/>
   </w:style>
-  <w:style w:type="table" w:default="1" w:styleId="TableauNormal">
+  <w:style w:type="table" w:default="1" w:styleId="TableNormal">
     <w:name w:val="Normal Table"/>
     <w:uiPriority w:val="99"/>
     <w:semiHidden/>
@@ -5852,16 +6054,16 @@
       </w:tblCellMar>
     </w:tblPr>
   </w:style>
-  <w:style w:type="numbering" w:default="1" w:styleId="Aucuneliste">
+  <w:style w:type="numbering" w:default="1" w:styleId="NoList">
     <w:name w:val="No List"/>
     <w:uiPriority w:val="99"/>
     <w:semiHidden/>
     <w:unhideWhenUsed/>
   </w:style>
-  <w:style w:type="character" w:customStyle="1" w:styleId="Titre1Car">
-    <w:name w:val="Titre 1 Car"/>
-    <w:basedOn w:val="Policepardfaut"/>
-    <w:link w:val="Titre1"/>
+  <w:style w:type="character" w:customStyle="1" w:styleId="Heading1Char">
+    <w:name w:val="Heading 1 Char"/>
+    <w:basedOn w:val="DefaultParagraphFont"/>
+    <w:link w:val="Heading1"/>
     <w:rsid w:val="000F08CC"/>
     <w:rPr>
       <w:rFonts w:ascii="Arial" w:hAnsi="Arial" w:cs="Arial"/>
@@ -5872,10 +6074,10 @@
       <w:szCs w:val="32"/>
     </w:rPr>
   </w:style>
-  <w:style w:type="character" w:customStyle="1" w:styleId="Titre2Car">
-    <w:name w:val="Titre 2 Car"/>
-    <w:basedOn w:val="Policepardfaut"/>
-    <w:link w:val="Titre2"/>
+  <w:style w:type="character" w:customStyle="1" w:styleId="Heading2Char">
+    <w:name w:val="Heading 2 Char"/>
+    <w:basedOn w:val="DefaultParagraphFont"/>
+    <w:link w:val="Heading2"/>
     <w:rsid w:val="000F08CC"/>
     <w:rPr>
       <w:rFonts w:ascii="Arial" w:hAnsi="Arial" w:cs="Arial"/>
@@ -5887,11 +6089,11 @@
       <w:szCs w:val="28"/>
     </w:rPr>
   </w:style>
-  <w:style w:type="paragraph" w:styleId="Titre">
+  <w:style w:type="paragraph" w:styleId="Title">
     <w:name w:val="Title"/>
     <w:basedOn w:val="Normal"/>
     <w:next w:val="Normal"/>
-    <w:link w:val="TitreCar"/>
+    <w:link w:val="TitleChar"/>
     <w:qFormat/>
     <w:rsid w:val="000F08CC"/>
     <w:pPr>
@@ -5908,10 +6110,10 @@
       <w:szCs w:val="32"/>
     </w:rPr>
   </w:style>
-  <w:style w:type="character" w:customStyle="1" w:styleId="TitreCar">
-    <w:name w:val="Titre Car"/>
-    <w:basedOn w:val="Policepardfaut"/>
-    <w:link w:val="Titre"/>
+  <w:style w:type="character" w:customStyle="1" w:styleId="TitleChar">
+    <w:name w:val="Title Char"/>
+    <w:basedOn w:val="DefaultParagraphFont"/>
+    <w:link w:val="Title"/>
     <w:rsid w:val="000F08CC"/>
     <w:rPr>
       <w:rFonts w:asciiTheme="majorHAnsi" w:eastAsiaTheme="majorEastAsia" w:hAnsiTheme="majorHAnsi" w:cstheme="majorBidi"/>
@@ -5922,11 +6124,11 @@
       <w:szCs w:val="32"/>
     </w:rPr>
   </w:style>
-  <w:style w:type="paragraph" w:styleId="Citationintense">
+  <w:style w:type="paragraph" w:styleId="IntenseQuote">
     <w:name w:val="Intense Quote"/>
     <w:basedOn w:val="Normal"/>
     <w:next w:val="Normal"/>
-    <w:link w:val="CitationintenseCar"/>
+    <w:link w:val="IntenseQuoteChar"/>
     <w:uiPriority w:val="60"/>
     <w:qFormat/>
     <w:rsid w:val="000F08CC"/>
@@ -5945,10 +6147,10 @@
       <w:color w:val="4F81BD" w:themeColor="accent1"/>
     </w:rPr>
   </w:style>
-  <w:style w:type="character" w:customStyle="1" w:styleId="CitationintenseCar">
-    <w:name w:val="Citation intense Car"/>
-    <w:basedOn w:val="Policepardfaut"/>
-    <w:link w:val="Citationintense"/>
+  <w:style w:type="character" w:customStyle="1" w:styleId="IntenseQuoteChar">
+    <w:name w:val="Intense Quote Char"/>
+    <w:basedOn w:val="DefaultParagraphFont"/>
+    <w:link w:val="IntenseQuote"/>
     <w:uiPriority w:val="60"/>
     <w:rsid w:val="000F08CC"/>
     <w:rPr>
@@ -5961,10 +6163,10 @@
       <w:szCs w:val="24"/>
     </w:rPr>
   </w:style>
-  <w:style w:type="paragraph" w:styleId="Textedebulles">
+  <w:style w:type="paragraph" w:styleId="BalloonText">
     <w:name w:val="Balloon Text"/>
     <w:basedOn w:val="Normal"/>
-    <w:link w:val="TextedebullesCar"/>
+    <w:link w:val="BalloonTextChar"/>
     <w:uiPriority w:val="99"/>
     <w:semiHidden/>
     <w:unhideWhenUsed/>
@@ -5975,10 +6177,10 @@
       <w:szCs w:val="16"/>
     </w:rPr>
   </w:style>
-  <w:style w:type="character" w:customStyle="1" w:styleId="TextedebullesCar">
-    <w:name w:val="Texte de bulles Car"/>
-    <w:basedOn w:val="Policepardfaut"/>
-    <w:link w:val="Textedebulles"/>
+  <w:style w:type="character" w:customStyle="1" w:styleId="BalloonTextChar">
+    <w:name w:val="Balloon Text Char"/>
+    <w:basedOn w:val="DefaultParagraphFont"/>
+    <w:link w:val="BalloonText"/>
     <w:uiPriority w:val="99"/>
     <w:semiHidden/>
     <w:rsid w:val="00E328AF"/>
@@ -5988,10 +6190,10 @@
       <w:szCs w:val="16"/>
     </w:rPr>
   </w:style>
-  <w:style w:type="paragraph" w:styleId="En-tte">
+  <w:style w:type="paragraph" w:styleId="Header">
     <w:name w:val="header"/>
     <w:basedOn w:val="Normal"/>
-    <w:link w:val="En-tteCar"/>
+    <w:link w:val="HeaderChar"/>
     <w:unhideWhenUsed/>
     <w:rsid w:val="00E328AF"/>
     <w:pPr>
@@ -6001,10 +6203,10 @@
       </w:tabs>
     </w:pPr>
   </w:style>
-  <w:style w:type="character" w:customStyle="1" w:styleId="En-tteCar">
-    <w:name w:val="En-tête Car"/>
-    <w:basedOn w:val="Policepardfaut"/>
-    <w:link w:val="En-tte"/>
+  <w:style w:type="character" w:customStyle="1" w:styleId="HeaderChar">
+    <w:name w:val="Header Char"/>
+    <w:basedOn w:val="DefaultParagraphFont"/>
+    <w:link w:val="Header"/>
     <w:uiPriority w:val="99"/>
     <w:semiHidden/>
     <w:rsid w:val="00E328AF"/>
@@ -6013,10 +6215,10 @@
       <w:szCs w:val="24"/>
     </w:rPr>
   </w:style>
-  <w:style w:type="paragraph" w:styleId="Pieddepage">
+  <w:style w:type="paragraph" w:styleId="Footer">
     <w:name w:val="footer"/>
     <w:basedOn w:val="Normal"/>
-    <w:link w:val="PieddepageCar"/>
+    <w:link w:val="FooterChar"/>
     <w:unhideWhenUsed/>
     <w:rsid w:val="00E328AF"/>
     <w:pPr>
@@ -6026,10 +6228,10 @@
       </w:tabs>
     </w:pPr>
   </w:style>
-  <w:style w:type="character" w:customStyle="1" w:styleId="PieddepageCar">
-    <w:name w:val="Pied de page Car"/>
-    <w:basedOn w:val="Policepardfaut"/>
-    <w:link w:val="Pieddepage"/>
+  <w:style w:type="character" w:customStyle="1" w:styleId="FooterChar">
+    <w:name w:val="Footer Char"/>
+    <w:basedOn w:val="DefaultParagraphFont"/>
+    <w:link w:val="Footer"/>
     <w:uiPriority w:val="99"/>
     <w:semiHidden/>
     <w:rsid w:val="00E328AF"/>
@@ -6038,9 +6240,9 @@
       <w:szCs w:val="24"/>
     </w:rPr>
   </w:style>
-  <w:style w:type="table" w:styleId="Grilledutableau">
+  <w:style w:type="table" w:styleId="TableGrid">
     <w:name w:val="Table Grid"/>
-    <w:basedOn w:val="TableauNormal"/>
+    <w:basedOn w:val="TableNormal"/>
     <w:uiPriority w:val="59"/>
     <w:rsid w:val="00E328AF"/>
     <w:tblPr>
@@ -6063,7 +6265,7 @@
   </w:style>
   <w:style w:type="paragraph" w:customStyle="1" w:styleId="CvFranais-Titre">
     <w:name w:val="Cv Français - Titre"/>
-    <w:basedOn w:val="En-tte"/>
+    <w:basedOn w:val="Header"/>
     <w:rsid w:val="00E328AF"/>
     <w:pPr>
       <w:widowControl w:val="0"/>
@@ -6078,10 +6280,10 @@
       <w:lang w:eastAsia="ar-SA"/>
     </w:rPr>
   </w:style>
-  <w:style w:type="paragraph" w:styleId="Corpsdetexte">
+  <w:style w:type="paragraph" w:styleId="BodyText">
     <w:name w:val="Body Text"/>
     <w:basedOn w:val="Normal"/>
-    <w:link w:val="CorpsdetexteCar"/>
+    <w:link w:val="BodyTextChar"/>
     <w:rsid w:val="00E328AF"/>
     <w:pPr>
       <w:widowControl w:val="0"/>
@@ -6095,10 +6297,10 @@
       <w:lang w:eastAsia="ar-SA"/>
     </w:rPr>
   </w:style>
-  <w:style w:type="character" w:customStyle="1" w:styleId="CorpsdetexteCar">
-    <w:name w:val="Corps de texte Car"/>
-    <w:basedOn w:val="Policepardfaut"/>
-    <w:link w:val="Corpsdetexte"/>
+  <w:style w:type="character" w:customStyle="1" w:styleId="BodyTextChar">
+    <w:name w:val="Body Text Char"/>
+    <w:basedOn w:val="DefaultParagraphFont"/>
+    <w:link w:val="BodyText"/>
     <w:rsid w:val="00E328AF"/>
     <w:rPr>
       <w:rFonts w:ascii="Arial" w:hAnsi="Arial" w:cs="Arial"/>
@@ -6107,16 +6309,16 @@
       <w:lang w:eastAsia="ar-SA"/>
     </w:rPr>
   </w:style>
-  <w:style w:type="character" w:styleId="Lienhypertexte">
+  <w:style w:type="character" w:styleId="Hyperlink">
     <w:name w:val="Hyperlink"/>
-    <w:basedOn w:val="Policepardfaut"/>
+    <w:basedOn w:val="DefaultParagraphFont"/>
     <w:rsid w:val="001B7DFB"/>
     <w:rPr>
       <w:color w:val="0000FF"/>
       <w:u w:val="single"/>
     </w:rPr>
   </w:style>
-  <w:style w:type="paragraph" w:styleId="Paragraphedeliste">
+  <w:style w:type="paragraph" w:styleId="ListParagraph">
     <w:name w:val="List Paragraph"/>
     <w:basedOn w:val="Normal"/>
     <w:uiPriority w:val="72"/>
@@ -6129,7 +6331,7 @@
   </w:style>
   <w:style w:type="character" w:customStyle="1" w:styleId="apple-style-span">
     <w:name w:val="apple-style-span"/>
-    <w:basedOn w:val="Policepardfaut"/>
+    <w:basedOn w:val="DefaultParagraphFont"/>
     <w:rsid w:val="00794AB2"/>
   </w:style>
 </w:styles>

</xml_diff>

<commit_message>
ajout orga randori + ajout mission post Vidal
</commit_message>
<xml_diff>
--- a/BOURDON UGO - CV Français - Valtech.docx
+++ b/BOURDON UGO - CV Français - Valtech.docx
@@ -337,7 +337,25 @@
               <w:rPr>
                 <w:sz w:val="18"/>
               </w:rPr>
-              <w:t>Ugo Bourdon est développeur JEE</w:t>
+              <w:t xml:space="preserve">Ugo Bourdon est développeur </w:t>
+            </w:r>
+            <w:r>
+              <w:rPr>
+                <w:sz w:val="18"/>
+              </w:rPr>
+              <w:t>Java/</w:t>
+            </w:r>
+            <w:r>
+              <w:rPr>
+                <w:sz w:val="18"/>
+              </w:rPr>
+              <w:t>JEE</w:t>
+            </w:r>
+            <w:r>
+              <w:rPr>
+                <w:sz w:val="18"/>
+              </w:rPr>
+              <w:t xml:space="preserve"> et Scala</w:t>
             </w:r>
             <w:r>
               <w:rPr>
@@ -349,7 +367,19 @@
               <w:rPr>
                 <w:sz w:val="18"/>
               </w:rPr>
-              <w:t xml:space="preserve"> spécialisé dans le développement d’applications Internet.</w:t>
+              <w:t xml:space="preserve"> spécialisé dans le développement d’applications </w:t>
+            </w:r>
+            <w:r>
+              <w:rPr>
+                <w:sz w:val="18"/>
+              </w:rPr>
+              <w:t>Web</w:t>
+            </w:r>
+            <w:r>
+              <w:rPr>
+                <w:sz w:val="18"/>
+              </w:rPr>
+              <w:t>.</w:t>
             </w:r>
           </w:p>
           <w:p>
@@ -365,19 +395,13 @@
               <w:rPr>
                 <w:sz w:val="18"/>
               </w:rPr>
-              <w:t>Son intérêt pour les bonnes pratiques de code</w:t>
-            </w:r>
-            <w:r>
-              <w:rPr>
-                <w:sz w:val="18"/>
-              </w:rPr>
-              <w:t xml:space="preserve"> (eXtreme programming)</w:t>
-            </w:r>
-            <w:r>
-              <w:rPr>
-                <w:sz w:val="18"/>
-              </w:rPr>
-              <w:t xml:space="preserve"> et de gestion de projet (AGILE, Lean), son envie de progression constante et sa facilité au travail en équipe font d’Ugo un collaborateur visant la réussite, sur le long terme, des projets auxquels il participe.</w:t>
+              <w:t>Son experience dans les méthodologies AGILE (eXtreme programming, SCRUM)</w:t>
+            </w:r>
+            <w:r>
+              <w:rPr>
+                <w:sz w:val="18"/>
+              </w:rPr>
+              <w:t>, son envie de progression constante et sa facilité au travail en équipe font d’Ugo un collaborateur visant la réussite, sur le long terme, des projets auxquels il participe.</w:t>
             </w:r>
           </w:p>
         </w:tc>
@@ -416,25 +440,45 @@
               <w:snapToGrid w:val="0"/>
               <w:spacing w:before="60" w:after="60"/>
               <w:ind w:left="34"/>
-              <w:jc w:val="both"/>
-              <w:rPr>
-                <w:rFonts w:ascii="Arial" w:hAnsi="Arial" w:cs="Arial"/>
-                <w:sz w:val="18"/>
-              </w:rPr>
-            </w:pPr>
-            <w:r>
-              <w:rPr>
-                <w:rFonts w:ascii="Arial" w:hAnsi="Arial" w:cs="Arial"/>
-                <w:sz w:val="18"/>
-              </w:rPr>
-              <w:t>JAVA/JEE, HTML/CSS, Javascript, SQL</w:t>
-            </w:r>
-            <w:r>
-              <w:rPr>
-                <w:rFonts w:ascii="Arial" w:hAnsi="Arial" w:cs="Arial"/>
-                <w:sz w:val="18"/>
-              </w:rPr>
-              <w:t>, Scala</w:t>
+              <w:rPr>
+                <w:rFonts w:ascii="Arial" w:hAnsi="Arial" w:cs="Arial"/>
+                <w:sz w:val="18"/>
+              </w:rPr>
+            </w:pPr>
+            <w:r>
+              <w:rPr>
+                <w:rFonts w:ascii="Arial" w:hAnsi="Arial" w:cs="Arial"/>
+                <w:sz w:val="18"/>
+              </w:rPr>
+              <w:t>JAVA/JEE,</w:t>
+            </w:r>
+            <w:r>
+              <w:rPr>
+                <w:rFonts w:ascii="Arial" w:hAnsi="Arial" w:cs="Arial"/>
+                <w:sz w:val="18"/>
+              </w:rPr>
+              <w:t xml:space="preserve"> Scala,</w:t>
+            </w:r>
+            <w:r>
+              <w:rPr>
+                <w:rFonts w:ascii="Arial" w:hAnsi="Arial" w:cs="Arial"/>
+                <w:sz w:val="18"/>
+              </w:rPr>
+              <w:t xml:space="preserve"> HTML/CSS,</w:t>
+            </w:r>
+            <w:r>
+              <w:rPr>
+                <w:rFonts w:ascii="Arial" w:hAnsi="Arial" w:cs="Arial"/>
+                <w:sz w:val="18"/>
+              </w:rPr>
+              <w:t xml:space="preserve"> </w:t>
+            </w:r>
+            <w:r>
+              <w:rPr>
+                <w:rFonts w:ascii="Arial" w:hAnsi="Arial" w:cs="Arial"/>
+                <w:sz w:val="18"/>
+              </w:rPr>
+              <w:t>Javascript, SQL</w:t>
             </w:r>
           </w:p>
         </w:tc>
@@ -627,7 +671,47 @@
                 <w:sz w:val="18"/>
                 <w:lang w:val="en-GB"/>
               </w:rPr>
-              <w:t xml:space="preserve">Maven, Ant, Hudson, Sonar, Nexus, </w:t>
+              <w:t>Maven, Ant, Hudson</w:t>
+            </w:r>
+            <w:r>
+              <w:rPr>
+                <w:rFonts w:ascii="Arial" w:hAnsi="Arial" w:cs="Arial"/>
+                <w:sz w:val="18"/>
+                <w:lang w:val="en-GB"/>
+              </w:rPr>
+              <w:t>/Jenkins</w:t>
+            </w:r>
+            <w:r>
+              <w:rPr>
+                <w:rFonts w:ascii="Arial" w:hAnsi="Arial" w:cs="Arial"/>
+                <w:sz w:val="18"/>
+                <w:lang w:val="en-GB"/>
+              </w:rPr>
+              <w:t>, Sonar, Nexus,</w:t>
+            </w:r>
+            <w:r>
+              <w:rPr>
+                <w:rFonts w:ascii="Arial" w:hAnsi="Arial" w:cs="Arial"/>
+                <w:sz w:val="18"/>
+                <w:lang w:val="en-GB"/>
+              </w:rPr>
+              <w:t xml:space="preserve"> </w:t>
+            </w:r>
+            <w:r>
+              <w:rPr>
+                <w:rFonts w:ascii="Arial" w:hAnsi="Arial" w:cs="Arial"/>
+                <w:sz w:val="18"/>
+                <w:lang w:val="en-GB"/>
+              </w:rPr>
+              <w:t>Subversion</w:t>
+            </w:r>
+            <w:r>
+              <w:rPr>
+                <w:rFonts w:ascii="Arial" w:hAnsi="Arial" w:cs="Arial"/>
+                <w:sz w:val="18"/>
+                <w:lang w:val="en-GB"/>
+              </w:rPr>
+              <w:t>, Git</w:t>
             </w:r>
           </w:p>
           <w:p>
@@ -651,15 +735,7 @@
                 <w:sz w:val="18"/>
                 <w:lang w:val="en-GB"/>
               </w:rPr>
-              <w:t>Subversion</w:t>
-            </w:r>
-            <w:r>
-              <w:rPr>
-                <w:rFonts w:ascii="Arial" w:hAnsi="Arial" w:cs="Arial"/>
-                <w:sz w:val="18"/>
-                <w:lang w:val="en-GB"/>
-              </w:rPr>
-              <w:t>, Git</w:t>
+              <w:t>MySQL, Oracle</w:t>
             </w:r>
           </w:p>
           <w:p>
@@ -683,31 +759,23 @@
                 <w:sz w:val="18"/>
                 <w:lang w:val="en-GB"/>
               </w:rPr>
-              <w:t>MySQL, Oracle</w:t>
-            </w:r>
-          </w:p>
-          <w:p>
-            <w:pPr>
-              <w:tabs>
-                <w:tab w:val="left" w:pos="1855"/>
-              </w:tabs>
-              <w:snapToGrid w:val="0"/>
-              <w:spacing w:before="60" w:after="60"/>
-              <w:ind w:left="34"/>
-              <w:jc w:val="both"/>
+              <w:t>Spring (core,</w:t>
+            </w:r>
+            <w:r>
               <w:rPr>
                 <w:rFonts w:ascii="Arial" w:hAnsi="Arial" w:cs="Arial"/>
                 <w:sz w:val="18"/>
                 <w:lang w:val="en-GB"/>
               </w:rPr>
-            </w:pPr>
+              <w:t>web), Hibernate, JUnit</w:t>
+            </w:r>
             <w:r>
               <w:rPr>
                 <w:rFonts w:ascii="Arial" w:hAnsi="Arial" w:cs="Arial"/>
                 <w:sz w:val="18"/>
                 <w:lang w:val="en-GB"/>
               </w:rPr>
-              <w:t>Spring (core,</w:t>
+              <w:t>, Akka (Actor scala)</w:t>
             </w:r>
             <w:r>
               <w:rPr>
@@ -715,7 +783,7 @@
                 <w:sz w:val="18"/>
                 <w:lang w:val="en-GB"/>
               </w:rPr>
-              <w:t>web), Hibernate, JUnit</w:t>
+              <w:t>, Mockito, ScalaTest, Ha</w:t>
             </w:r>
             <w:r>
               <w:rPr>
@@ -723,15 +791,7 @@
                 <w:sz w:val="18"/>
                 <w:lang w:val="en-GB"/>
               </w:rPr>
-              <w:t>, Akka (Actor scala)</w:t>
-            </w:r>
-            <w:r>
-              <w:rPr>
-                <w:rFonts w:ascii="Arial" w:hAnsi="Arial" w:cs="Arial"/>
-                <w:sz w:val="18"/>
-                <w:lang w:val="en-GB"/>
-              </w:rPr>
-              <w:t>, Mockito, ScalaTest, Harmcrest</w:t>
+              <w:t>mcrest</w:t>
             </w:r>
           </w:p>
         </w:tc>
@@ -1986,15 +2046,16 @@
               <w:ind w:left="329" w:hanging="141"/>
               <w:jc w:val="both"/>
               <w:rPr>
-                <w:rFonts w:ascii="Arial" w:hAnsi="Arial" w:cs="Arial"/>
-                <w:sz w:val="18"/>
-                <w:szCs w:val="18"/>
-              </w:rPr>
-            </w:pPr>
-            <w:r>
-              <w:rPr>
                 <w:rStyle w:val="apple-style-span"/>
                 <w:rFonts w:ascii="Arial" w:hAnsi="Arial" w:cs="Arial"/>
+                <w:sz w:val="18"/>
+                <w:szCs w:val="18"/>
+              </w:rPr>
+            </w:pPr>
+            <w:r>
+              <w:rPr>
+                <w:rStyle w:val="apple-style-span"/>
+                <w:rFonts w:ascii="Arial" w:hAnsi="Arial" w:cs="Arial"/>
                 <w:color w:val="333333"/>
                 <w:sz w:val="18"/>
                 <w:szCs w:val="18"/>
@@ -2020,6 +2081,63 @@
                 <w:szCs w:val="18"/>
               </w:rPr>
               <w:t xml:space="preserve"> (DSL Matcher Scala)</w:t>
+            </w:r>
+          </w:p>
+          <w:p>
+            <w:pPr>
+              <w:widowControl w:val="0"/>
+              <w:numPr>
+                <w:ilvl w:val="0"/>
+                <w:numId w:val="5"/>
+              </w:numPr>
+              <w:suppressAutoHyphens/>
+              <w:spacing w:before="0" w:after="0"/>
+              <w:ind w:left="329" w:hanging="141"/>
+              <w:jc w:val="both"/>
+              <w:rPr>
+                <w:rStyle w:val="apple-style-span"/>
+                <w:rFonts w:ascii="Arial" w:hAnsi="Arial" w:cs="Arial"/>
+                <w:sz w:val="18"/>
+                <w:szCs w:val="18"/>
+              </w:rPr>
+            </w:pPr>
+            <w:r>
+              <w:rPr>
+                <w:rStyle w:val="apple-style-span"/>
+                <w:rFonts w:ascii="Arial" w:hAnsi="Arial" w:cs="Arial"/>
+                <w:color w:val="333333"/>
+                <w:sz w:val="18"/>
+                <w:szCs w:val="18"/>
+              </w:rPr>
+              <w:t>Participation au développement et maintenance d’API REST pour l’exposition de service métier</w:t>
+            </w:r>
+          </w:p>
+          <w:p>
+            <w:pPr>
+              <w:widowControl w:val="0"/>
+              <w:numPr>
+                <w:ilvl w:val="0"/>
+                <w:numId w:val="5"/>
+              </w:numPr>
+              <w:suppressAutoHyphens/>
+              <w:spacing w:before="0" w:after="0"/>
+              <w:ind w:left="329" w:hanging="141"/>
+              <w:jc w:val="both"/>
+              <w:rPr>
+                <w:rFonts w:ascii="Arial" w:hAnsi="Arial" w:cs="Arial"/>
+                <w:sz w:val="18"/>
+                <w:szCs w:val="18"/>
+              </w:rPr>
+            </w:pPr>
+            <w:r>
+              <w:rPr>
+                <w:rStyle w:val="apple-style-span"/>
+                <w:rFonts w:ascii="Arial" w:hAnsi="Arial" w:cs="Arial"/>
+                <w:color w:val="333333"/>
+                <w:sz w:val="18"/>
+                <w:szCs w:val="18"/>
+              </w:rPr>
+              <w:t>Organisation de coding dojo randori en vue d’initier les équipes clientes à la pratique du pair programming et du test driven development</w:t>
             </w:r>
           </w:p>
           <w:p>
@@ -2130,6 +2248,14 @@
                 <w:szCs w:val="18"/>
               </w:rPr>
               <w:t>, Akka (actor)</w:t>
+            </w:r>
+            <w:r>
+              <w:rPr>
+                <w:rFonts w:ascii="Arial" w:hAnsi="Arial" w:cs="Arial"/>
+                <w:sz w:val="18"/>
+                <w:szCs w:val="18"/>
+              </w:rPr>
+              <w:t>, JAX-RS</w:t>
             </w:r>
           </w:p>
         </w:tc>
@@ -3425,6 +3551,7 @@
                 <w:sz w:val="16"/>
                 <w:szCs w:val="16"/>
               </w:rPr>
+              <w:lastRenderedPageBreak/>
               <w:t>(février 2008 à avril 2008)</w:t>
             </w:r>
           </w:p>
@@ -3456,6 +3583,7 @@
                 <w:i/>
                 <w:sz w:val="18"/>
               </w:rPr>
+              <w:lastRenderedPageBreak/>
               <w:t>Contexte</w:t>
             </w:r>
             <w:r>
@@ -3500,7 +3628,16 @@
                 <w:sz w:val="18"/>
                 <w:szCs w:val="18"/>
               </w:rPr>
-              <w:t xml:space="preserve">ans le cadre du lancement d'une offre de pay-TV adaptée au marché du PC (commercialisation sur le nouveau portail PCTV du groupe CANAL + et consommable avec un équipement USB), chargé de la mise en œuvre de l’infrastructure permettant de déployer l’offre, de la souscrire et de la gérer. </w:t>
+              <w:t xml:space="preserve">ans le cadre du lancement d'une offre de pay-TV adaptée au marché du PC </w:t>
+            </w:r>
+            <w:r>
+              <w:rPr>
+                <w:rFonts w:ascii="Arial" w:hAnsi="Arial" w:cs="Arial"/>
+                <w:sz w:val="18"/>
+                <w:szCs w:val="18"/>
+              </w:rPr>
+              <w:lastRenderedPageBreak/>
+              <w:t xml:space="preserve">(commercialisation sur le nouveau portail PCTV du groupe CANAL + et consommable avec un équipement USB), chargé de la mise en œuvre de l’infrastructure permettant de déployer l’offre, de la souscrire et de la gérer. </w:t>
             </w:r>
           </w:p>
           <w:p>
@@ -3522,7 +3659,6 @@
                 <w:sz w:val="18"/>
                 <w:szCs w:val="18"/>
               </w:rPr>
-              <w:lastRenderedPageBreak/>
               <w:t>Rôle</w:t>
             </w:r>
             <w:r>

</xml_diff>

<commit_message>
add SBT framework and H2,HSQLDB database
</commit_message>
<xml_diff>
--- a/BOURDON UGO - CV Français - Valtech.docx
+++ b/BOURDON UGO - CV Français - Valtech.docx
@@ -671,7 +671,23 @@
                 <w:sz w:val="18"/>
                 <w:lang w:val="en-GB"/>
               </w:rPr>
-              <w:t>Maven, Ant, Hudson</w:t>
+              <w:t>Maven,</w:t>
+            </w:r>
+            <w:r>
+              <w:rPr>
+                <w:rFonts w:ascii="Arial" w:hAnsi="Arial" w:cs="Arial"/>
+                <w:sz w:val="18"/>
+                <w:lang w:val="en-GB"/>
+              </w:rPr>
+              <w:t xml:space="preserve"> SBT,</w:t>
+            </w:r>
+            <w:r>
+              <w:rPr>
+                <w:rFonts w:ascii="Arial" w:hAnsi="Arial" w:cs="Arial"/>
+                <w:sz w:val="18"/>
+                <w:lang w:val="en-GB"/>
+              </w:rPr>
+              <w:t xml:space="preserve"> Ant, Hudson</w:t>
             </w:r>
             <w:r>
               <w:rPr>
@@ -736,6 +752,14 @@
                 <w:lang w:val="en-GB"/>
               </w:rPr>
               <w:t>MySQL, Oracle</w:t>
+            </w:r>
+            <w:r>
+              <w:rPr>
+                <w:rFonts w:ascii="Arial" w:hAnsi="Arial" w:cs="Arial"/>
+                <w:sz w:val="18"/>
+                <w:lang w:val="en-GB"/>
+              </w:rPr>
+              <w:t>, H2, HSQLDB</w:t>
             </w:r>
           </w:p>
           <w:p>
@@ -3221,7 +3245,7 @@
             <w:gridSpan w:val="2"/>
             <w:tcBorders>
               <w:top w:val="single" w:sz="4" w:space="0" w:color="262626" w:themeColor="text1" w:themeTint="D9"/>
-              <w:bottom w:val="single" w:sz="4" w:space="0" w:color="262626" w:themeColor="text1" w:themeTint="D9"/>
+              <w:bottom w:val="nil"/>
             </w:tcBorders>
           </w:tcPr>
           <w:p>
@@ -3521,7 +3545,15 @@
                 <w:szCs w:val="16"/>
               </w:rPr>
             </w:pPr>
-            <w:r>
+          </w:p>
+          <w:p>
+            <w:pPr>
+              <w:tabs>
+                <w:tab w:val="left" w:pos="5065"/>
+                <w:tab w:val="right" w:pos="10097"/>
+              </w:tabs>
+              <w:snapToGrid w:val="0"/>
+              <w:ind w:left="142"/>
               <w:rPr>
                 <w:rFonts w:ascii="Arial" w:hAnsi="Arial"/>
                 <w:b/>
@@ -3530,6 +3562,17 @@
                 <w:sz w:val="16"/>
                 <w:szCs w:val="16"/>
               </w:rPr>
+            </w:pPr>
+            <w:r>
+              <w:rPr>
+                <w:rFonts w:ascii="Arial" w:hAnsi="Arial"/>
+                <w:b/>
+                <w:bCs/>
+                <w:color w:val="FFFFFF"/>
+                <w:sz w:val="16"/>
+                <w:szCs w:val="16"/>
+              </w:rPr>
+              <w:lastRenderedPageBreak/>
               <w:t>CANAL +</w:t>
             </w:r>
           </w:p>
@@ -3551,7 +3594,6 @@
                 <w:sz w:val="16"/>
                 <w:szCs w:val="16"/>
               </w:rPr>
-              <w:lastRenderedPageBreak/>
               <w:t>(février 2008 à avril 2008)</w:t>
             </w:r>
           </w:p>
@@ -3561,8 +3603,8 @@
             <w:tcW w:w="6804" w:type="dxa"/>
             <w:gridSpan w:val="2"/>
             <w:tcBorders>
-              <w:top w:val="single" w:sz="4" w:space="0" w:color="262626" w:themeColor="text1" w:themeTint="D9"/>
-              <w:bottom w:val="single" w:sz="4" w:space="0" w:color="262626" w:themeColor="text1" w:themeTint="D9"/>
+              <w:top w:val="nil"/>
+              <w:bottom w:val="single" w:sz="4" w:space="0" w:color="auto"/>
             </w:tcBorders>
           </w:tcPr>
           <w:p>
@@ -3572,36 +3614,11 @@
               <w:jc w:val="both"/>
               <w:rPr>
                 <w:rFonts w:ascii="Arial" w:hAnsi="Arial" w:cs="Arial"/>
-                <w:sz w:val="18"/>
-                <w:szCs w:val="18"/>
-              </w:rPr>
-            </w:pPr>
-            <w:r>
-              <w:rPr>
-                <w:rFonts w:ascii="Arial" w:hAnsi="Arial" w:cs="Arial"/>
                 <w:b/>
                 <w:i/>
                 <w:sz w:val="18"/>
               </w:rPr>
-              <w:lastRenderedPageBreak/>
-              <w:t>Contexte</w:t>
-            </w:r>
-            <w:r>
-              <w:rPr>
-                <w:rFonts w:ascii="Arial" w:hAnsi="Arial" w:cs="Arial"/>
-                <w:i/>
-                <w:sz w:val="18"/>
-              </w:rPr>
-              <w:t> </w:t>
-            </w:r>
-            <w:r>
-              <w:rPr>
-                <w:rFonts w:ascii="Arial" w:hAnsi="Arial" w:cs="Arial"/>
-                <w:sz w:val="18"/>
-                <w:szCs w:val="18"/>
-              </w:rPr>
-              <w:t>:</w:t>
-            </w:r>
+            </w:pPr>
           </w:p>
           <w:p>
             <w:pPr>
@@ -3617,6 +3634,44 @@
             <w:r>
               <w:rPr>
                 <w:rFonts w:ascii="Arial" w:hAnsi="Arial" w:cs="Arial"/>
+                <w:b/>
+                <w:i/>
+                <w:sz w:val="18"/>
+              </w:rPr>
+              <w:lastRenderedPageBreak/>
+              <w:t>Contexte</w:t>
+            </w:r>
+            <w:r>
+              <w:rPr>
+                <w:rFonts w:ascii="Arial" w:hAnsi="Arial" w:cs="Arial"/>
+                <w:i/>
+                <w:sz w:val="18"/>
+              </w:rPr>
+              <w:t> </w:t>
+            </w:r>
+            <w:r>
+              <w:rPr>
+                <w:rFonts w:ascii="Arial" w:hAnsi="Arial" w:cs="Arial"/>
+                <w:sz w:val="18"/>
+                <w:szCs w:val="18"/>
+              </w:rPr>
+              <w:t>:</w:t>
+            </w:r>
+          </w:p>
+          <w:p>
+            <w:pPr>
+              <w:spacing w:before="60" w:after="60"/>
+              <w:ind w:left="113"/>
+              <w:jc w:val="both"/>
+              <w:rPr>
+                <w:rFonts w:ascii="Arial" w:hAnsi="Arial" w:cs="Arial"/>
+                <w:sz w:val="18"/>
+                <w:szCs w:val="18"/>
+              </w:rPr>
+            </w:pPr>
+            <w:r>
+              <w:rPr>
+                <w:rFonts w:ascii="Arial" w:hAnsi="Arial" w:cs="Arial"/>
                 <w:sz w:val="18"/>
                 <w:szCs w:val="18"/>
               </w:rPr>
@@ -3628,16 +3683,7 @@
                 <w:sz w:val="18"/>
                 <w:szCs w:val="18"/>
               </w:rPr>
-              <w:t xml:space="preserve">ans le cadre du lancement d'une offre de pay-TV adaptée au marché du PC </w:t>
-            </w:r>
-            <w:r>
-              <w:rPr>
-                <w:rFonts w:ascii="Arial" w:hAnsi="Arial" w:cs="Arial"/>
-                <w:sz w:val="18"/>
-                <w:szCs w:val="18"/>
-              </w:rPr>
-              <w:lastRenderedPageBreak/>
-              <w:t xml:space="preserve">(commercialisation sur le nouveau portail PCTV du groupe CANAL + et consommable avec un équipement USB), chargé de la mise en œuvre de l’infrastructure permettant de déployer l’offre, de la souscrire et de la gérer. </w:t>
+              <w:t xml:space="preserve">ans le cadre du lancement d'une offre de pay-TV adaptée au marché du PC (commercialisation sur le nouveau portail PCTV du groupe CANAL + et consommable avec un équipement USB), chargé de la mise en œuvre de l’infrastructure permettant de déployer l’offre, de la souscrire et de la gérer. </w:t>
             </w:r>
           </w:p>
           <w:p>

</xml_diff>

<commit_message>
add personal github link + version on framework
</commit_message>
<xml_diff>
--- a/BOURDON UGO - CV Français - Valtech.docx
+++ b/BOURDON UGO - CV Français - Valtech.docx
@@ -162,7 +162,7 @@
                 <w:numId w:val="1"/>
               </w:numPr>
               <w:suppressAutoHyphens/>
-              <w:spacing w:before="0" w:after="360"/>
+              <w:spacing w:before="0" w:after="0"/>
               <w:ind w:left="1492"/>
               <w:jc w:val="right"/>
               <w:rPr>
@@ -202,6 +202,29 @@
                 <w:szCs w:val="24"/>
               </w:rPr>
               <w:t xml:space="preserve"> d’expérience</w:t>
+            </w:r>
+          </w:p>
+          <w:p>
+            <w:pPr>
+              <w:spacing w:before="0"/>
+              <w:jc w:val="right"/>
+              <w:rPr>
+                <w:rFonts w:ascii="Arial" w:hAnsi="Arial" w:cs="Arial"/>
+                <w:i/>
+                <w:color w:val="548DD4" w:themeColor="text2" w:themeTint="99"/>
+                <w:sz w:val="16"/>
+                <w:szCs w:val="16"/>
+              </w:rPr>
+            </w:pPr>
+            <w:r>
+              <w:rPr>
+                <w:rFonts w:ascii="Arial" w:hAnsi="Arial" w:cs="Arial"/>
+                <w:i/>
+                <w:color w:val="548DD4" w:themeColor="text2" w:themeTint="99"/>
+                <w:sz w:val="16"/>
+                <w:szCs w:val="16"/>
+              </w:rPr>
+              <w:t>http://github.com/ubourdon</w:t>
             </w:r>
           </w:p>
         </w:tc>
@@ -2263,7 +2286,47 @@
                 <w:sz w:val="18"/>
                 <w:szCs w:val="18"/>
               </w:rPr>
-              <w:t>, JUnit, ScalaTest</w:t>
+              <w:t>, J</w:t>
+            </w:r>
+            <w:r>
+              <w:rPr>
+                <w:rFonts w:ascii="Arial" w:hAnsi="Arial" w:cs="Arial"/>
+                <w:sz w:val="18"/>
+                <w:szCs w:val="18"/>
+              </w:rPr>
+              <w:t>u</w:t>
+            </w:r>
+            <w:r>
+              <w:rPr>
+                <w:rFonts w:ascii="Arial" w:hAnsi="Arial" w:cs="Arial"/>
+                <w:sz w:val="18"/>
+                <w:szCs w:val="18"/>
+              </w:rPr>
+              <w:t>nit</w:t>
+            </w:r>
+            <w:r>
+              <w:rPr>
+                <w:rFonts w:ascii="Arial" w:hAnsi="Arial" w:cs="Arial"/>
+                <w:sz w:val="18"/>
+                <w:szCs w:val="18"/>
+              </w:rPr>
+              <w:t xml:space="preserve"> 4.10</w:t>
+            </w:r>
+            <w:r>
+              <w:rPr>
+                <w:rFonts w:ascii="Arial" w:hAnsi="Arial" w:cs="Arial"/>
+                <w:sz w:val="18"/>
+                <w:szCs w:val="18"/>
+              </w:rPr>
+              <w:t>, ScalaTest</w:t>
+            </w:r>
+            <w:r>
+              <w:rPr>
+                <w:rFonts w:ascii="Arial" w:hAnsi="Arial" w:cs="Arial"/>
+                <w:sz w:val="18"/>
+                <w:szCs w:val="18"/>
+              </w:rPr>
+              <w:t xml:space="preserve"> 1.6.1</w:t>
             </w:r>
             <w:r>
               <w:rPr>
@@ -2272,6 +2335,14 @@
                 <w:szCs w:val="18"/>
               </w:rPr>
               <w:t>, Akka (actor)</w:t>
+            </w:r>
+            <w:r>
+              <w:rPr>
+                <w:rFonts w:ascii="Arial" w:hAnsi="Arial" w:cs="Arial"/>
+                <w:sz w:val="18"/>
+                <w:szCs w:val="18"/>
+              </w:rPr>
+              <w:t xml:space="preserve"> 1.2</w:t>
             </w:r>
             <w:r>
               <w:rPr>
@@ -3572,7 +3643,6 @@
                 <w:sz w:val="16"/>
                 <w:szCs w:val="16"/>
               </w:rPr>
-              <w:lastRenderedPageBreak/>
               <w:t>CANAL +</w:t>
             </w:r>
           </w:p>
@@ -3638,7 +3708,6 @@
                 <w:i/>
                 <w:sz w:val="18"/>
               </w:rPr>
-              <w:lastRenderedPageBreak/>
               <w:t>Contexte</w:t>
             </w:r>
             <w:r>

</xml_diff>

<commit_message>
add fastup coding + js formation + FestAssert skill
</commit_message>
<xml_diff>
--- a/BOURDON UGO - CV Français - Valtech.docx
+++ b/BOURDON UGO - CV Français - Valtech.docx
@@ -840,6 +840,14 @@
               </w:rPr>
               <w:t>mcrest</w:t>
             </w:r>
+            <w:r>
+              <w:rPr>
+                <w:rFonts w:ascii="Arial" w:hAnsi="Arial" w:cs="Arial"/>
+                <w:sz w:val="18"/>
+                <w:lang w:val="en-GB"/>
+              </w:rPr>
+              <w:t>, FestAssert</w:t>
+            </w:r>
           </w:p>
         </w:tc>
       </w:tr>
@@ -2156,6 +2164,35 @@
                 <w:sz w:val="18"/>
                 <w:szCs w:val="18"/>
               </w:rPr>
+              <w:t>Maintenance d’un outil de mise à jour différentielle « maison » dans un environnement java 6 multithread</w:t>
+            </w:r>
+          </w:p>
+          <w:p>
+            <w:pPr>
+              <w:widowControl w:val="0"/>
+              <w:numPr>
+                <w:ilvl w:val="0"/>
+                <w:numId w:val="5"/>
+              </w:numPr>
+              <w:suppressAutoHyphens/>
+              <w:spacing w:before="0" w:after="0"/>
+              <w:ind w:left="329" w:hanging="141"/>
+              <w:jc w:val="both"/>
+              <w:rPr>
+                <w:rStyle w:val="apple-style-span"/>
+                <w:rFonts w:ascii="Arial" w:hAnsi="Arial" w:cs="Arial"/>
+                <w:sz w:val="18"/>
+                <w:szCs w:val="18"/>
+              </w:rPr>
+            </w:pPr>
+            <w:r>
+              <w:rPr>
+                <w:rStyle w:val="apple-style-span"/>
+                <w:rFonts w:ascii="Arial" w:hAnsi="Arial" w:cs="Arial"/>
+                <w:color w:val="333333"/>
+                <w:sz w:val="18"/>
+                <w:szCs w:val="18"/>
+              </w:rPr>
               <w:t>Participation au développement et maintenance d’API REST pour l’exposition de service métier</w:t>
             </w:r>
           </w:p>
@@ -3561,6 +3598,7 @@
                 <w:szCs w:val="18"/>
                 <w:lang w:val="en-US"/>
               </w:rPr>
+              <w:lastRenderedPageBreak/>
               <w:t>Technologies </w:t>
             </w:r>
             <w:r>
@@ -4066,6 +4104,86 @@
                 <w:u w:val="single" w:color="000000" w:themeColor="text1"/>
               </w:rPr>
               <w:t xml:space="preserve"> suivies</w:t>
+            </w:r>
+          </w:p>
+        </w:tc>
+      </w:tr>
+      <w:tr>
+        <w:tblPrEx>
+          <w:tblBorders>
+            <w:bottom w:val="none" w:sz="0" w:space="0" w:color="auto"/>
+          </w:tblBorders>
+        </w:tblPrEx>
+        <w:trPr>
+          <w:jc w:val="center"/>
+        </w:trPr>
+        <w:tc>
+          <w:tcPr>
+            <w:tcW w:w="3419" w:type="dxa"/>
+            <w:gridSpan w:val="2"/>
+            <w:tcBorders>
+              <w:top w:val="single" w:sz="4" w:space="0" w:color="000000" w:themeColor="text1"/>
+              <w:left w:val="single" w:sz="4" w:space="0" w:color="000000" w:themeColor="text1"/>
+              <w:bottom w:val="single" w:sz="4" w:space="0" w:color="000000" w:themeColor="text1"/>
+              <w:right w:val="single" w:sz="4" w:space="0" w:color="000000" w:themeColor="text1"/>
+            </w:tcBorders>
+          </w:tcPr>
+          <w:p>
+            <w:pPr>
+              <w:tabs>
+                <w:tab w:val="left" w:pos="5065"/>
+                <w:tab w:val="right" w:pos="9584"/>
+              </w:tabs>
+              <w:spacing w:before="40" w:after="0"/>
+              <w:ind w:left="0"/>
+              <w:rPr>
+                <w:rFonts w:ascii="Arial" w:hAnsi="Arial"/>
+                <w:b/>
+                <w:sz w:val="18"/>
+              </w:rPr>
+            </w:pPr>
+            <w:r>
+              <w:rPr>
+                <w:rFonts w:ascii="Arial" w:hAnsi="Arial"/>
+                <w:b/>
+                <w:sz w:val="18"/>
+              </w:rPr>
+              <w:t>2012</w:t>
+            </w:r>
+          </w:p>
+        </w:tc>
+        <w:tc>
+          <w:tcPr>
+            <w:tcW w:w="6797" w:type="dxa"/>
+            <w:gridSpan w:val="2"/>
+            <w:tcBorders>
+              <w:top w:val="single" w:sz="4" w:space="0" w:color="000000" w:themeColor="text1"/>
+              <w:left w:val="single" w:sz="4" w:space="0" w:color="000000" w:themeColor="text1"/>
+              <w:bottom w:val="single" w:sz="4" w:space="0" w:color="000000" w:themeColor="text1"/>
+              <w:right w:val="single" w:sz="4" w:space="0" w:color="000000" w:themeColor="text1"/>
+            </w:tcBorders>
+          </w:tcPr>
+          <w:p>
+            <w:pPr>
+              <w:tabs>
+                <w:tab w:val="left" w:pos="5065"/>
+                <w:tab w:val="right" w:pos="9584"/>
+              </w:tabs>
+              <w:spacing w:before="40" w:after="0"/>
+              <w:ind w:left="113"/>
+              <w:rPr>
+                <w:rFonts w:ascii="Arial" w:hAnsi="Arial"/>
+                <w:sz w:val="18"/>
+                <w:lang w:val="en-US"/>
+              </w:rPr>
+            </w:pPr>
+            <w:r>
+              <w:rPr>
+                <w:rFonts w:ascii="Arial" w:hAnsi="Arial"/>
+                <w:sz w:val="18"/>
+                <w:lang w:val="en-US"/>
+              </w:rPr>
+              <w:t>JsPuissant (javascript)</w:t>
             </w:r>
           </w:p>
         </w:tc>

</xml_diff>

<commit_message>
add information on afpa mission
</commit_message>
<xml_diff>
--- a/BOURDON UGO - CV Français - Valtech.docx
+++ b/BOURDON UGO - CV Français - Valtech.docx
@@ -758,7 +758,23 @@
                 <w:sz w:val="18"/>
                 <w:lang w:val="en-GB"/>
               </w:rPr>
-              <w:t>Git</w:t>
+              <w:t>g</w:t>
+            </w:r>
+            <w:r>
+              <w:rPr>
+                <w:rFonts w:ascii="Arial" w:hAnsi="Arial" w:cs="Arial"/>
+                <w:sz w:val="18"/>
+                <w:lang w:val="en-GB"/>
+              </w:rPr>
+              <w:t>it</w:t>
+            </w:r>
+            <w:r>
+              <w:rPr>
+                <w:rFonts w:ascii="Arial" w:hAnsi="Arial" w:cs="Arial"/>
+                <w:sz w:val="18"/>
+                <w:lang w:val="en-GB"/>
+              </w:rPr>
+              <w:t>/github</w:t>
             </w:r>
           </w:p>
           <w:p>
@@ -2053,7 +2069,37 @@
                 <w:sz w:val="18"/>
                 <w:szCs w:val="18"/>
               </w:rPr>
-              <w:t>Mise en place d’un environnement d’intégration continue (Maven, Jenkins, Sonar)</w:t>
+              <w:t>Mise</w:t>
+            </w:r>
+            <w:r>
+              <w:rPr>
+                <w:rStyle w:val="apple-style-span"/>
+                <w:rFonts w:ascii="Arial" w:hAnsi="Arial" w:cs="Arial"/>
+                <w:color w:val="333333"/>
+                <w:sz w:val="18"/>
+                <w:szCs w:val="18"/>
+              </w:rPr>
+              <w:t xml:space="preserve"> en place d’une usine logicielle</w:t>
+            </w:r>
+            <w:r>
+              <w:rPr>
+                <w:rStyle w:val="apple-style-span"/>
+                <w:rFonts w:ascii="Arial" w:hAnsi="Arial" w:cs="Arial"/>
+                <w:color w:val="333333"/>
+                <w:sz w:val="18"/>
+                <w:szCs w:val="18"/>
+              </w:rPr>
+              <w:t xml:space="preserve"> (Maven, Jenkins, Sonar)</w:t>
+            </w:r>
+            <w:r>
+              <w:rPr>
+                <w:rStyle w:val="apple-style-span"/>
+                <w:rFonts w:ascii="Arial" w:hAnsi="Arial" w:cs="Arial"/>
+                <w:color w:val="333333"/>
+                <w:sz w:val="18"/>
+                <w:szCs w:val="18"/>
+              </w:rPr>
+              <w:t xml:space="preserve"> avec déploiement continu de l’application web développée</w:t>
             </w:r>
           </w:p>
           <w:p>
@@ -2068,15 +2114,16 @@
               <w:ind w:left="329" w:hanging="141"/>
               <w:jc w:val="both"/>
               <w:rPr>
-                <w:rFonts w:ascii="Arial" w:hAnsi="Arial" w:cs="Arial"/>
-                <w:sz w:val="18"/>
-                <w:szCs w:val="18"/>
-              </w:rPr>
-            </w:pPr>
-            <w:r>
-              <w:rPr>
                 <w:rStyle w:val="apple-style-span"/>
                 <w:rFonts w:ascii="Arial" w:hAnsi="Arial" w:cs="Arial"/>
+                <w:sz w:val="18"/>
+                <w:szCs w:val="18"/>
+              </w:rPr>
+            </w:pPr>
+            <w:r>
+              <w:rPr>
+                <w:rStyle w:val="apple-style-span"/>
+                <w:rFonts w:ascii="Arial" w:hAnsi="Arial" w:cs="Arial"/>
                 <w:color w:val="333333"/>
                 <w:sz w:val="18"/>
                 <w:szCs w:val="18"/>
@@ -2091,8 +2138,85 @@
                 <w:sz w:val="18"/>
                 <w:szCs w:val="18"/>
               </w:rPr>
-              <w:t xml:space="preserve"> « étanche » (migration du dépôt svn client vers un dépôt git(github) pour le développement – restitution des développements sur le dépôt svn client)</w:t>
-            </w:r>
+              <w:t xml:space="preserve"> « étanche » (migration du dépôt svn client vers un dépôt git(github) pour le développement – restitution des développements sur le dépôt svn </w:t>
+            </w:r>
+            <w:r>
+              <w:rPr>
+                <w:rStyle w:val="apple-style-span"/>
+                <w:rFonts w:ascii="Arial" w:hAnsi="Arial" w:cs="Arial"/>
+                <w:color w:val="333333"/>
+                <w:sz w:val="18"/>
+                <w:szCs w:val="18"/>
+              </w:rPr>
+              <w:t xml:space="preserve">du </w:t>
+            </w:r>
+            <w:r>
+              <w:rPr>
+                <w:rStyle w:val="apple-style-span"/>
+                <w:rFonts w:ascii="Arial" w:hAnsi="Arial" w:cs="Arial"/>
+                <w:color w:val="333333"/>
+                <w:sz w:val="18"/>
+                <w:szCs w:val="18"/>
+              </w:rPr>
+              <w:t>client)</w:t>
+            </w:r>
+            <w:r>
+              <w:rPr>
+                <w:rStyle w:val="apple-style-span"/>
+                <w:rFonts w:ascii="Arial" w:hAnsi="Arial" w:cs="Arial"/>
+                <w:color w:val="333333"/>
+                <w:sz w:val="18"/>
+                <w:szCs w:val="18"/>
+              </w:rPr>
+              <w:t xml:space="preserve"> avec formation et support pour les autres membres de l’équipe</w:t>
+            </w:r>
+          </w:p>
+          <w:p>
+            <w:pPr>
+              <w:widowControl w:val="0"/>
+              <w:numPr>
+                <w:ilvl w:val="0"/>
+                <w:numId w:val="5"/>
+              </w:numPr>
+              <w:suppressAutoHyphens/>
+              <w:spacing w:before="0" w:after="0"/>
+              <w:ind w:left="329" w:hanging="141"/>
+              <w:jc w:val="both"/>
+              <w:rPr>
+                <w:rStyle w:val="apple-style-span"/>
+                <w:rFonts w:ascii="Arial" w:hAnsi="Arial" w:cs="Arial"/>
+                <w:sz w:val="18"/>
+                <w:szCs w:val="18"/>
+              </w:rPr>
+            </w:pPr>
+            <w:r>
+              <w:rPr>
+                <w:rStyle w:val="apple-style-span"/>
+                <w:rFonts w:ascii="Arial" w:hAnsi="Arial" w:cs="Arial"/>
+                <w:color w:val="333333"/>
+                <w:sz w:val="18"/>
+                <w:szCs w:val="18"/>
+              </w:rPr>
+              <w:t>Mise en place d’un moteur de pondération des métiers, action pilotée par les tests, notamment tests fonctionels FitNesse écrit par le Product Owner</w:t>
+            </w:r>
+          </w:p>
+          <w:p>
+            <w:pPr>
+              <w:widowControl w:val="0"/>
+              <w:numPr>
+                <w:ilvl w:val="0"/>
+                <w:numId w:val="5"/>
+              </w:numPr>
+              <w:suppressAutoHyphens/>
+              <w:spacing w:before="0" w:after="0"/>
+              <w:ind w:left="329" w:hanging="141"/>
+              <w:jc w:val="both"/>
+              <w:rPr>
+                <w:rFonts w:ascii="Arial" w:hAnsi="Arial" w:cs="Arial"/>
+                <w:sz w:val="18"/>
+                <w:szCs w:val="18"/>
+              </w:rPr>
+            </w:pPr>
           </w:p>
           <w:p>
             <w:pPr>
@@ -2106,6 +2230,40 @@
                 <w:sz w:val="18"/>
               </w:rPr>
             </w:pPr>
+            <w:r>
+              <w:rPr>
+                <w:rFonts w:ascii="Arial" w:hAnsi="Arial" w:cs="Arial"/>
+                <w:b/>
+                <w:color w:val="FF9900"/>
+                <w:sz w:val="18"/>
+                <w:szCs w:val="18"/>
+              </w:rPr>
+              <w:t>Technologies </w:t>
+            </w:r>
+            <w:r>
+              <w:rPr>
+                <w:rFonts w:ascii="Arial" w:hAnsi="Arial" w:cs="Arial"/>
+                <w:sz w:val="18"/>
+                <w:szCs w:val="18"/>
+              </w:rPr>
+              <w:t>:</w:t>
+            </w:r>
+            <w:r>
+              <w:rPr>
+                <w:rFonts w:ascii="Arial" w:hAnsi="Arial" w:cs="Arial"/>
+                <w:sz w:val="18"/>
+                <w:szCs w:val="18"/>
+              </w:rPr>
+              <w:t xml:space="preserve"> JEE 6, eXtreme programming, Maven 3, Jenkins, FitNesse, Sonar, Junit 4.10, FestAssert, git/github, </w:t>
+            </w:r>
+            <w:r>
+              <w:rPr>
+                <w:rFonts w:ascii="Arial" w:hAnsi="Arial" w:cs="Arial"/>
+                <w:sz w:val="18"/>
+                <w:szCs w:val="18"/>
+              </w:rPr>
+              <w:t>Spring, Hibernate</w:t>
+            </w:r>
           </w:p>
         </w:tc>
       </w:tr>
@@ -3453,6 +3611,7 @@
                 <w:sz w:val="18"/>
                 <w:szCs w:val="18"/>
               </w:rPr>
+              <w:lastRenderedPageBreak/>
               <w:t>Rôle</w:t>
             </w:r>
             <w:r>
@@ -3689,7 +3848,6 @@
                 <w:szCs w:val="18"/>
                 <w:lang w:val="en-US"/>
               </w:rPr>
-              <w:lastRenderedPageBreak/>
               <w:t>Technologies</w:t>
             </w:r>
             <w:r>

</xml_diff>

<commit_message>
improve: modify some details
</commit_message>
<xml_diff>
--- a/BOURDON UGO - CV Français - Valtech.docx
+++ b/BOURDON UGO - CV Français - Valtech.docx
@@ -1919,7 +1919,7 @@
                 <w:sz w:val="18"/>
                 <w:szCs w:val="18"/>
               </w:rPr>
-              <w:t xml:space="preserve"> le cadre du projet Evolution4, amélioration du prototype de site web de recommendation </w:t>
+              <w:t xml:space="preserve"> le cadre du projet Evolution4, amélioration du site web de recommendation </w:t>
             </w:r>
             <w:r>
               <w:rPr>
@@ -2197,7 +2197,27 @@
                 <w:sz w:val="18"/>
                 <w:szCs w:val="18"/>
               </w:rPr>
-              <w:t>Mise en place d’un moteur de pondération des métiers, action pilotée par les tests, notamment tests fonctionels FitNesse écrit par le Product Owner</w:t>
+              <w:t xml:space="preserve">Mise en place d’un moteur de </w:t>
+            </w:r>
+            <w:r>
+              <w:rPr>
+                <w:rStyle w:val="apple-style-span"/>
+                <w:rFonts w:ascii="Arial" w:hAnsi="Arial" w:cs="Arial"/>
+                <w:color w:val="333333"/>
+                <w:sz w:val="18"/>
+                <w:szCs w:val="18"/>
+              </w:rPr>
+              <w:t>recommandation</w:t>
+            </w:r>
+            <w:r>
+              <w:rPr>
+                <w:rStyle w:val="apple-style-span"/>
+                <w:rFonts w:ascii="Arial" w:hAnsi="Arial" w:cs="Arial"/>
+                <w:color w:val="333333"/>
+                <w:sz w:val="18"/>
+                <w:szCs w:val="18"/>
+              </w:rPr>
+              <w:t xml:space="preserve"> des métiers, action pilotée par les tests, notamment tests fonctionels FitNesse écrit par le Product Owner</w:t>
             </w:r>
           </w:p>
           <w:p>

</xml_diff>

<commit_message>
add: pdf generation afpa + coffee formation
</commit_message>
<xml_diff>
--- a/BOURDON UGO - CV Français - Valtech.docx
+++ b/BOURDON UGO - CV Français - Valtech.docx
@@ -2237,6 +2237,24 @@
                 <w:szCs w:val="18"/>
               </w:rPr>
             </w:pPr>
+            <w:r>
+              <w:rPr>
+                <w:rStyle w:val="apple-style-span"/>
+                <w:rFonts w:ascii="Arial" w:hAnsi="Arial" w:cs="Arial"/>
+                <w:color w:val="333333"/>
+                <w:sz w:val="18"/>
+                <w:szCs w:val="18"/>
+              </w:rPr>
+              <w:t xml:space="preserve">Génération du bilan de compétence de l’utilisateur sous forme de PDF </w:t>
+            </w:r>
+            <w:r>
+              <w:rPr>
+                <w:rFonts w:ascii="Arial" w:hAnsi="Arial" w:cs="Arial"/>
+                <w:sz w:val="18"/>
+                <w:szCs w:val="18"/>
+              </w:rPr>
+              <w:t xml:space="preserve"> </w:t>
+            </w:r>
           </w:p>
           <w:p>
             <w:pPr>
@@ -2283,6 +2301,14 @@
                 <w:szCs w:val="18"/>
               </w:rPr>
               <w:t>Spring, Hibernate</w:t>
+            </w:r>
+            <w:r>
+              <w:rPr>
+                <w:rFonts w:ascii="Arial" w:hAnsi="Arial" w:cs="Arial"/>
+                <w:sz w:val="18"/>
+                <w:szCs w:val="18"/>
+              </w:rPr>
+              <w:t>, PostgreSQL</w:t>
             </w:r>
           </w:p>
         </w:tc>
@@ -4725,6 +4751,86 @@
                 <w:u w:val="single" w:color="000000" w:themeColor="text1"/>
               </w:rPr>
               <w:t xml:space="preserve"> suivies</w:t>
+            </w:r>
+          </w:p>
+        </w:tc>
+      </w:tr>
+      <w:tr>
+        <w:tblPrEx>
+          <w:tblBorders>
+            <w:bottom w:val="none" w:sz="0" w:space="0" w:color="auto"/>
+          </w:tblBorders>
+        </w:tblPrEx>
+        <w:trPr>
+          <w:jc w:val="center"/>
+        </w:trPr>
+        <w:tc>
+          <w:tcPr>
+            <w:tcW w:w="3419" w:type="dxa"/>
+            <w:gridSpan w:val="2"/>
+            <w:tcBorders>
+              <w:top w:val="single" w:sz="4" w:space="0" w:color="000000" w:themeColor="text1"/>
+              <w:left w:val="single" w:sz="4" w:space="0" w:color="000000" w:themeColor="text1"/>
+              <w:bottom w:val="single" w:sz="4" w:space="0" w:color="000000" w:themeColor="text1"/>
+              <w:right w:val="single" w:sz="4" w:space="0" w:color="000000" w:themeColor="text1"/>
+            </w:tcBorders>
+          </w:tcPr>
+          <w:p>
+            <w:pPr>
+              <w:tabs>
+                <w:tab w:val="left" w:pos="5065"/>
+                <w:tab w:val="right" w:pos="9584"/>
+              </w:tabs>
+              <w:spacing w:before="40" w:after="0"/>
+              <w:ind w:left="0"/>
+              <w:rPr>
+                <w:rFonts w:ascii="Arial" w:hAnsi="Arial"/>
+                <w:b/>
+                <w:sz w:val="18"/>
+              </w:rPr>
+            </w:pPr>
+            <w:r>
+              <w:rPr>
+                <w:rFonts w:ascii="Arial" w:hAnsi="Arial"/>
+                <w:b/>
+                <w:sz w:val="18"/>
+              </w:rPr>
+              <w:t>2012</w:t>
+            </w:r>
+          </w:p>
+        </w:tc>
+        <w:tc>
+          <w:tcPr>
+            <w:tcW w:w="6797" w:type="dxa"/>
+            <w:gridSpan w:val="2"/>
+            <w:tcBorders>
+              <w:top w:val="single" w:sz="4" w:space="0" w:color="000000" w:themeColor="text1"/>
+              <w:left w:val="single" w:sz="4" w:space="0" w:color="000000" w:themeColor="text1"/>
+              <w:bottom w:val="single" w:sz="4" w:space="0" w:color="000000" w:themeColor="text1"/>
+              <w:right w:val="single" w:sz="4" w:space="0" w:color="000000" w:themeColor="text1"/>
+            </w:tcBorders>
+          </w:tcPr>
+          <w:p>
+            <w:pPr>
+              <w:tabs>
+                <w:tab w:val="left" w:pos="5065"/>
+                <w:tab w:val="right" w:pos="9584"/>
+              </w:tabs>
+              <w:spacing w:before="40" w:after="0"/>
+              <w:ind w:left="113"/>
+              <w:rPr>
+                <w:rFonts w:ascii="Arial" w:hAnsi="Arial"/>
+                <w:sz w:val="18"/>
+                <w:lang w:val="en-US"/>
+              </w:rPr>
+            </w:pPr>
+            <w:r>
+              <w:rPr>
+                <w:rFonts w:ascii="Arial" w:hAnsi="Arial"/>
+                <w:sz w:val="18"/>
+                <w:lang w:val="en-US"/>
+              </w:rPr>
+              <w:t>Coder au Front End (javascript/coffeescript/Html5/eXtremeProgramming – UT7)</w:t>
             </w:r>
           </w:p>
         </w:tc>

</xml_diff>

<commit_message>
improve: finalize afpa project infos
</commit_message>
<xml_diff>
--- a/BOURDON UGO - CV Français - Valtech.docx
+++ b/BOURDON UGO - CV Français - Valtech.docx
@@ -742,39 +742,15 @@
                 <w:sz w:val="18"/>
                 <w:lang w:val="en-GB"/>
               </w:rPr>
+              <w:t xml:space="preserve">git/github, </w:t>
+            </w:r>
+            <w:r>
+              <w:rPr>
+                <w:rFonts w:ascii="Arial" w:hAnsi="Arial" w:cs="Arial"/>
+                <w:sz w:val="18"/>
+                <w:lang w:val="en-GB"/>
+              </w:rPr>
               <w:t>Subversion</w:t>
-            </w:r>
-            <w:r>
-              <w:rPr>
-                <w:rFonts w:ascii="Arial" w:hAnsi="Arial" w:cs="Arial"/>
-                <w:sz w:val="18"/>
-                <w:lang w:val="en-GB"/>
-              </w:rPr>
-              <w:t xml:space="preserve">, </w:t>
-            </w:r>
-            <w:r>
-              <w:rPr>
-                <w:rFonts w:ascii="Arial" w:hAnsi="Arial" w:cs="Arial"/>
-                <w:sz w:val="18"/>
-                <w:lang w:val="en-GB"/>
-              </w:rPr>
-              <w:t>g</w:t>
-            </w:r>
-            <w:r>
-              <w:rPr>
-                <w:rFonts w:ascii="Arial" w:hAnsi="Arial" w:cs="Arial"/>
-                <w:sz w:val="18"/>
-                <w:lang w:val="en-GB"/>
-              </w:rPr>
-              <w:t>it</w:t>
-            </w:r>
-            <w:r>
-              <w:rPr>
-                <w:rFonts w:ascii="Arial" w:hAnsi="Arial" w:cs="Arial"/>
-                <w:sz w:val="18"/>
-                <w:lang w:val="en-GB"/>
-              </w:rPr>
-              <w:t>/github</w:t>
             </w:r>
           </w:p>
           <w:p>
@@ -1809,7 +1785,7 @@
                 <w:sz w:val="16"/>
                 <w:szCs w:val="16"/>
               </w:rPr>
-              <w:t>(depuis ja</w:t>
+              <w:t>(</w:t>
             </w:r>
             <w:r>
               <w:rPr>
@@ -1819,7 +1795,27 @@
                 <w:sz w:val="16"/>
                 <w:szCs w:val="16"/>
               </w:rPr>
+              <w:t>ja</w:t>
+            </w:r>
+            <w:r>
+              <w:rPr>
+                <w:rFonts w:ascii="Arial" w:hAnsi="Arial"/>
+                <w:bCs/>
+                <w:color w:val="FFFFFF"/>
+                <w:sz w:val="16"/>
+                <w:szCs w:val="16"/>
+              </w:rPr>
               <w:t>nvier 2012</w:t>
+            </w:r>
+            <w:r>
+              <w:rPr>
+                <w:rFonts w:ascii="Arial" w:hAnsi="Arial"/>
+                <w:bCs/>
+                <w:color w:val="FFFFFF"/>
+                <w:sz w:val="16"/>
+                <w:szCs w:val="16"/>
+              </w:rPr>
+              <w:t xml:space="preserve"> à mars 2012</w:t>
             </w:r>
             <w:r>
               <w:rPr>
@@ -2217,7 +2213,27 @@
                 <w:sz w:val="18"/>
                 <w:szCs w:val="18"/>
               </w:rPr>
-              <w:t xml:space="preserve"> des métiers, action pilotée par les tests, notamment tests fonctionels FitNesse écrit par le Product Owner</w:t>
+              <w:t xml:space="preserve"> des métiers, action pilotée par les tests, notamment tests fonctionels FitNesse écrit </w:t>
+            </w:r>
+            <w:r>
+              <w:rPr>
+                <w:rStyle w:val="apple-style-span"/>
+                <w:rFonts w:ascii="Arial" w:hAnsi="Arial" w:cs="Arial"/>
+                <w:color w:val="333333"/>
+                <w:sz w:val="18"/>
+                <w:szCs w:val="18"/>
+              </w:rPr>
+              <w:t>avec</w:t>
+            </w:r>
+            <w:r>
+              <w:rPr>
+                <w:rStyle w:val="apple-style-span"/>
+                <w:rFonts w:ascii="Arial" w:hAnsi="Arial" w:cs="Arial"/>
+                <w:color w:val="333333"/>
+                <w:sz w:val="18"/>
+                <w:szCs w:val="18"/>
+              </w:rPr>
+              <w:t xml:space="preserve"> le Product Owner</w:t>
             </w:r>
           </w:p>
           <w:p>
@@ -2309,6 +2325,14 @@
                 <w:szCs w:val="18"/>
               </w:rPr>
               <w:t>, PostgreSQL</w:t>
+            </w:r>
+            <w:r>
+              <w:rPr>
+                <w:rFonts w:ascii="Arial" w:hAnsi="Arial" w:cs="Arial"/>
+                <w:sz w:val="18"/>
+                <w:szCs w:val="18"/>
+              </w:rPr>
+              <w:t>, Struts2</w:t>
             </w:r>
           </w:p>
         </w:tc>

</xml_diff>